<commit_message>
1.	Visão de Casos de Uso
att
</commit_message>
<xml_diff>
--- a/Arquitetura/Arquitetura de Software - SISLAR.docx
+++ b/Arquitetura/Arquitetura de Software - SISLAR.docx
@@ -1,6 +1,6 @@
 
 <file path=word/document.xml><?xml version="1.0" encoding="utf-8"?>
-<w:document xmlns:wpc="http://schemas.microsoft.com/office/word/2010/wordprocessingCanvas" xmlns:cx="http://schemas.microsoft.com/office/drawing/2014/chartex" xmlns:cx1="http://schemas.microsoft.com/office/drawing/2015/9/8/chartex" xmlns:cx2="http://schemas.microsoft.com/office/drawing/2015/10/21/chartex" xmlns:cx3="http://schemas.microsoft.com/office/drawing/2016/5/9/chartex" xmlns:cx4="http://schemas.microsoft.com/office/drawing/2016/5/10/chartex" xmlns:cx5="http://schemas.microsoft.com/office/drawing/2016/5/11/chartex" xmlns:cx6="http://schemas.microsoft.com/office/drawing/2016/5/12/chartex" xmlns:cx7="http://schemas.microsoft.com/office/drawing/2016/5/13/chartex" xmlns:cx8="http://schemas.microsoft.com/office/drawing/2016/5/14/chartex" xmlns:mc="http://schemas.openxmlformats.org/markup-compatibility/2006" xmlns:aink="http://schemas.microsoft.com/office/drawing/2016/ink" xmlns:am3d="http://schemas.microsoft.com/office/drawing/2017/model3d" xmlns:o="urn:schemas-microsoft-com:office:office" xmlns:r="http://schemas.openxmlformats.org/officeDocument/2006/relationships" xmlns:m="http://schemas.openxmlformats.org/officeDocument/2006/math" xmlns:v="urn:schemas-microsoft-com:vml" xmlns:wp14="http://schemas.microsoft.com/office/word/2010/wordprocessingDrawing" xmlns:wp="http://schemas.openxmlformats.org/drawingml/2006/wordprocessingDrawing" xmlns:w10="urn:schemas-microsoft-com:office:word" xmlns:w="http://schemas.openxmlformats.org/wordprocessingml/2006/main" xmlns:w14="http://schemas.microsoft.com/office/word/2010/wordml" xmlns:w15="http://schemas.microsoft.com/office/word/2012/wordml" xmlns:w16cid="http://schemas.microsoft.com/office/word/2016/wordml/cid" xmlns:w16se="http://schemas.microsoft.com/office/word/2015/wordml/symex" xmlns:wpg="http://schemas.microsoft.com/office/word/2010/wordprocessingGroup" xmlns:wpi="http://schemas.microsoft.com/office/word/2010/wordprocessingInk" xmlns:wne="http://schemas.microsoft.com/office/word/2006/wordml" xmlns:wps="http://schemas.microsoft.com/office/word/2010/wordprocessingShape" mc:Ignorable="w14 w15 w16se w16cid wp14">
+<w:document xmlns:wpc="http://schemas.microsoft.com/office/word/2010/wordprocessingCanvas" xmlns:cx="http://schemas.microsoft.com/office/drawing/2014/chartex" xmlns:cx1="http://schemas.microsoft.com/office/drawing/2015/9/8/chartex" xmlns:mc="http://schemas.openxmlformats.org/markup-compatibility/2006" xmlns:o="urn:schemas-microsoft-com:office:office" xmlns:r="http://schemas.openxmlformats.org/officeDocument/2006/relationships" xmlns:m="http://schemas.openxmlformats.org/officeDocument/2006/math" xmlns:v="urn:schemas-microsoft-com:vml" xmlns:wp14="http://schemas.microsoft.com/office/word/2010/wordprocessingDrawing" xmlns:wp="http://schemas.openxmlformats.org/drawingml/2006/wordprocessingDrawing" xmlns:w10="urn:schemas-microsoft-com:office:word" xmlns:w="http://schemas.openxmlformats.org/wordprocessingml/2006/main" xmlns:w14="http://schemas.microsoft.com/office/word/2010/wordml" xmlns:w15="http://schemas.microsoft.com/office/word/2012/wordml" xmlns:w16se="http://schemas.microsoft.com/office/word/2015/wordml/symex" xmlns:wpg="http://schemas.microsoft.com/office/word/2010/wordprocessingGroup" xmlns:wpi="http://schemas.microsoft.com/office/word/2010/wordprocessingInk" xmlns:wne="http://schemas.microsoft.com/office/word/2006/wordml" xmlns:wps="http://schemas.microsoft.com/office/word/2010/wordprocessingShape" mc:Ignorable="w14 w15 w16se wp14">
   <w:body>
     <w:p>
       <w:pPr>
@@ -2766,6 +2766,7 @@
       <w:r>
         <w:rPr>
           <w:noProof/>
+          <w:lang w:val="pt-BR" w:eastAsia="pt-BR"/>
         </w:rPr>
         <w:drawing>
           <wp:inline distT="0" distB="0" distL="0" distR="0" wp14:anchorId="75C62CC2" wp14:editId="376FC7AB">
@@ -3073,6 +3074,7 @@
         </w:rPr>
       </w:pPr>
       <w:bookmarkStart w:id="10" w:name="_Toc131243941"/>
+      <w:bookmarkStart w:id="11" w:name="_GoBack"/>
       <w:r>
         <w:rPr>
           <w:lang w:val="pt-BR"/>
@@ -3087,6 +3089,7 @@
         <w:t xml:space="preserve"> </w:t>
       </w:r>
     </w:p>
+    <w:bookmarkEnd w:id="11"/>
     <w:p>
       <w:pPr>
         <w:rPr>
@@ -3239,16 +3242,142 @@
           <w:lang w:val="pt-BR"/>
         </w:rPr>
       </w:pPr>
-      <w:r>
-        <w:rPr>
-          <w:lang w:val="pt-BR"/>
-        </w:rPr>
-        <w:t>OS de voucher;</w:t>
+      <w:proofErr w:type="gramStart"/>
+      <w:r>
+        <w:rPr>
+          <w:lang w:val="pt-BR"/>
+        </w:rPr>
+        <w:t>Cadastrar Idoso</w:t>
+      </w:r>
+      <w:proofErr w:type="gramEnd"/>
+      <w:r>
+        <w:rPr>
+          <w:lang w:val="pt-BR"/>
+        </w:rPr>
+        <w:t>;</w:t>
       </w:r>
     </w:p>
     <w:p>
       <w:pPr>
         <w:pStyle w:val="PargrafodaLista"/>
+        <w:numPr>
+          <w:ilvl w:val="0"/>
+          <w:numId w:val="24"/>
+        </w:numPr>
+        <w:rPr>
+          <w:lang w:val="pt-BR"/>
+        </w:rPr>
+      </w:pPr>
+      <w:proofErr w:type="gramStart"/>
+      <w:r>
+        <w:rPr>
+          <w:lang w:val="pt-BR"/>
+        </w:rPr>
+        <w:t>Editar Idoso</w:t>
+      </w:r>
+      <w:proofErr w:type="gramEnd"/>
+      <w:r>
+        <w:rPr>
+          <w:lang w:val="pt-BR"/>
+        </w:rPr>
+        <w:t>;</w:t>
+      </w:r>
+    </w:p>
+    <w:p>
+      <w:pPr>
+        <w:pStyle w:val="PargrafodaLista"/>
+        <w:numPr>
+          <w:ilvl w:val="0"/>
+          <w:numId w:val="24"/>
+        </w:numPr>
+        <w:rPr>
+          <w:lang w:val="pt-BR"/>
+        </w:rPr>
+      </w:pPr>
+      <w:proofErr w:type="gramStart"/>
+      <w:r>
+        <w:rPr>
+          <w:lang w:val="pt-BR"/>
+        </w:rPr>
+        <w:t>Apagar Idoso</w:t>
+      </w:r>
+      <w:proofErr w:type="gramEnd"/>
+      <w:r>
+        <w:rPr>
+          <w:lang w:val="pt-BR"/>
+        </w:rPr>
+        <w:t>;</w:t>
+      </w:r>
+    </w:p>
+    <w:p>
+      <w:pPr>
+        <w:pStyle w:val="PargrafodaLista"/>
+        <w:numPr>
+          <w:ilvl w:val="0"/>
+          <w:numId w:val="24"/>
+        </w:numPr>
+        <w:rPr>
+          <w:lang w:val="pt-BR"/>
+        </w:rPr>
+      </w:pPr>
+      <w:r>
+        <w:rPr>
+          <w:lang w:val="pt-BR"/>
+        </w:rPr>
+        <w:t>Adicionar Relatório Diário Idoso;</w:t>
+      </w:r>
+    </w:p>
+    <w:p>
+      <w:pPr>
+        <w:pStyle w:val="PargrafodaLista"/>
+        <w:numPr>
+          <w:ilvl w:val="0"/>
+          <w:numId w:val="24"/>
+        </w:numPr>
+        <w:rPr>
+          <w:lang w:val="pt-BR"/>
+        </w:rPr>
+      </w:pPr>
+      <w:r>
+        <w:rPr>
+          <w:lang w:val="pt-BR"/>
+        </w:rPr>
+        <w:t>Editar Relatório Diário Idoso;</w:t>
+      </w:r>
+    </w:p>
+    <w:p>
+      <w:pPr>
+        <w:pStyle w:val="PargrafodaLista"/>
+        <w:numPr>
+          <w:ilvl w:val="0"/>
+          <w:numId w:val="24"/>
+        </w:numPr>
+        <w:rPr>
+          <w:lang w:val="pt-BR"/>
+        </w:rPr>
+      </w:pPr>
+      <w:r>
+        <w:rPr>
+          <w:lang w:val="pt-BR"/>
+        </w:rPr>
+        <w:t xml:space="preserve">Consultar Relatório </w:t>
+      </w:r>
+      <w:r>
+        <w:rPr>
+          <w:lang w:val="pt-BR"/>
+        </w:rPr>
+        <w:t>Diário Idoso;</w:t>
+      </w:r>
+      <w:r>
+        <w:rPr>
+          <w:lang w:val="pt-BR"/>
+        </w:rPr>
+        <w:tab/>
+      </w:r>
+    </w:p>
+    <w:p>
+      <w:pPr>
+        <w:pStyle w:val="PargrafodaLista"/>
         <w:rPr>
           <w:lang w:val="pt-BR"/>
         </w:rPr>
@@ -3261,14 +3390,14 @@
           <w:lang w:val="pt-BR"/>
         </w:rPr>
       </w:pPr>
-      <w:bookmarkStart w:id="11" w:name="_Toc131243942"/>
+      <w:bookmarkStart w:id="12" w:name="_Toc131243942"/>
       <w:r>
         <w:rPr>
           <w:lang w:val="pt-BR"/>
         </w:rPr>
         <w:t>Visão Lógica</w:t>
       </w:r>
-      <w:bookmarkEnd w:id="11"/>
+      <w:bookmarkEnd w:id="12"/>
       <w:r>
         <w:rPr>
           <w:lang w:val="pt-BR"/>
@@ -3419,14 +3548,14 @@
           <w:lang w:val="pt-BR"/>
         </w:rPr>
       </w:pPr>
-      <w:bookmarkStart w:id="12" w:name="_Toc131243943"/>
+      <w:bookmarkStart w:id="13" w:name="_Toc131243943"/>
       <w:r>
         <w:rPr>
           <w:lang w:val="pt-BR"/>
         </w:rPr>
         <w:t>Visão Geral</w:t>
       </w:r>
-      <w:bookmarkEnd w:id="12"/>
+      <w:bookmarkEnd w:id="13"/>
     </w:p>
     <w:p>
       <w:pPr>
@@ -3445,6 +3574,7 @@
       <w:r>
         <w:rPr>
           <w:noProof/>
+          <w:lang w:val="pt-BR" w:eastAsia="pt-BR"/>
         </w:rPr>
         <w:drawing>
           <wp:inline distT="0" distB="0" distL="0" distR="0" wp14:anchorId="460F161D" wp14:editId="4BD02F06">
@@ -3503,14 +3633,14 @@
           <w:lang w:val="pt-BR"/>
         </w:rPr>
       </w:pPr>
-      <w:bookmarkStart w:id="13" w:name="_Toc131243944"/>
+      <w:bookmarkStart w:id="14" w:name="_Toc131243944"/>
       <w:r>
         <w:rPr>
           <w:lang w:val="pt-BR"/>
         </w:rPr>
         <w:t>Pacotes de Design Significativos do Ponto de Vista da Arquitetura</w:t>
       </w:r>
-      <w:bookmarkEnd w:id="13"/>
+      <w:bookmarkEnd w:id="14"/>
     </w:p>
     <w:p>
       <w:pPr>
@@ -3563,14 +3693,15 @@
           <w:lang w:val="pt-BR"/>
         </w:rPr>
       </w:pPr>
-      <w:bookmarkStart w:id="14" w:name="_Toc131243945"/>
-      <w:r>
-        <w:rPr>
-          <w:lang w:val="pt-BR"/>
-        </w:rPr>
+      <w:bookmarkStart w:id="15" w:name="_Toc131243945"/>
+      <w:r>
+        <w:rPr>
+          <w:lang w:val="pt-BR"/>
+        </w:rPr>
+        <w:lastRenderedPageBreak/>
         <w:t>Realizações de Casos de Uso</w:t>
       </w:r>
-      <w:bookmarkEnd w:id="14"/>
+      <w:bookmarkEnd w:id="15"/>
     </w:p>
     <w:p>
       <w:pPr>
@@ -3601,15 +3732,14 @@
           <w:lang w:val="pt-BR"/>
         </w:rPr>
       </w:pPr>
-      <w:bookmarkStart w:id="15" w:name="_Toc131243946"/>
-      <w:r>
-        <w:rPr>
-          <w:lang w:val="pt-BR"/>
-        </w:rPr>
-        <w:lastRenderedPageBreak/>
+      <w:bookmarkStart w:id="16" w:name="_Toc131243946"/>
+      <w:r>
+        <w:rPr>
+          <w:lang w:val="pt-BR"/>
+        </w:rPr>
         <w:t>Visão de Processos</w:t>
       </w:r>
-      <w:bookmarkEnd w:id="15"/>
+      <w:bookmarkEnd w:id="16"/>
       <w:r>
         <w:rPr>
           <w:lang w:val="pt-BR"/>
@@ -3654,14 +3784,14 @@
           <w:lang w:val="pt-BR"/>
         </w:rPr>
       </w:pPr>
-      <w:bookmarkStart w:id="16" w:name="_Toc131243948"/>
+      <w:bookmarkStart w:id="17" w:name="_Toc131243948"/>
       <w:r>
         <w:rPr>
           <w:lang w:val="pt-BR"/>
         </w:rPr>
         <w:t>Visão da Implementação</w:t>
       </w:r>
-      <w:bookmarkEnd w:id="16"/>
+      <w:bookmarkEnd w:id="17"/>
       <w:r>
         <w:rPr>
           <w:lang w:val="pt-BR"/>
@@ -3698,14 +3828,14 @@
           <w:lang w:val="pt-BR"/>
         </w:rPr>
       </w:pPr>
-      <w:bookmarkStart w:id="17" w:name="_Toc131243949"/>
+      <w:bookmarkStart w:id="18" w:name="_Toc131243949"/>
       <w:r>
         <w:rPr>
           <w:lang w:val="pt-BR"/>
         </w:rPr>
         <w:t>Visão Geral</w:t>
       </w:r>
-      <w:bookmarkEnd w:id="17"/>
+      <w:bookmarkEnd w:id="18"/>
     </w:p>
     <w:p>
       <w:pPr>
@@ -3744,14 +3874,14 @@
           <w:lang w:val="pt-BR"/>
         </w:rPr>
       </w:pPr>
-      <w:bookmarkStart w:id="18" w:name="_Toc131243950"/>
+      <w:bookmarkStart w:id="19" w:name="_Toc131243950"/>
       <w:r>
         <w:rPr>
           <w:lang w:val="pt-BR"/>
         </w:rPr>
         <w:t>Camadas</w:t>
       </w:r>
-      <w:bookmarkEnd w:id="18"/>
+      <w:bookmarkEnd w:id="19"/>
     </w:p>
     <w:p>
       <w:pPr>
@@ -3789,15 +3919,15 @@
           <w:lang w:val="pt-BR"/>
         </w:rPr>
       </w:pPr>
-      <w:bookmarkStart w:id="19" w:name="_Toc131243947"/>
-      <w:bookmarkStart w:id="20" w:name="_Toc131243951"/>
+      <w:bookmarkStart w:id="20" w:name="_Toc131243947"/>
+      <w:bookmarkStart w:id="21" w:name="_Toc131243951"/>
       <w:r>
         <w:rPr>
           <w:lang w:val="pt-BR"/>
         </w:rPr>
         <w:t xml:space="preserve">Visualização da </w:t>
       </w:r>
-      <w:bookmarkEnd w:id="19"/>
+      <w:bookmarkEnd w:id="20"/>
       <w:r>
         <w:rPr>
           <w:lang w:val="pt-BR"/>
@@ -3861,7 +3991,7 @@
         </w:rPr>
         <w:t>Visão de Dados</w:t>
       </w:r>
-      <w:bookmarkEnd w:id="20"/>
+      <w:bookmarkEnd w:id="21"/>
     </w:p>
     <w:p>
       <w:pPr>
@@ -3900,14 +4030,14 @@
           <w:lang w:val="pt-BR"/>
         </w:rPr>
       </w:pPr>
-      <w:bookmarkStart w:id="21" w:name="_Toc131243952"/>
+      <w:bookmarkStart w:id="22" w:name="_Toc131243952"/>
       <w:r>
         <w:rPr>
           <w:lang w:val="pt-BR"/>
         </w:rPr>
         <w:t>Tamanho e Desempenho</w:t>
       </w:r>
-      <w:bookmarkEnd w:id="21"/>
+      <w:bookmarkEnd w:id="22"/>
       <w:r>
         <w:rPr>
           <w:lang w:val="pt-BR"/>
@@ -4057,14 +4187,14 @@
           <w:lang w:val="pt-BR"/>
         </w:rPr>
       </w:pPr>
-      <w:bookmarkStart w:id="22" w:name="_Toc131243953"/>
+      <w:bookmarkStart w:id="23" w:name="_Toc131243953"/>
       <w:r>
         <w:rPr>
           <w:lang w:val="pt-BR"/>
         </w:rPr>
         <w:t>Qualidade</w:t>
       </w:r>
-      <w:bookmarkEnd w:id="22"/>
+      <w:bookmarkEnd w:id="23"/>
       <w:r>
         <w:rPr>
           <w:lang w:val="pt-BR"/>
@@ -4105,6 +4235,7 @@
         <w:rPr>
           <w:lang w:val="pt-BR"/>
         </w:rPr>
+        <w:lastRenderedPageBreak/>
         <w:t>Disponibilidade: O sistema ficará disponível 24x7, com exceções de pequenas paradas para correções ou upgrades;</w:t>
       </w:r>
     </w:p>
@@ -4123,7 +4254,6 @@
         <w:rPr>
           <w:lang w:val="pt-BR"/>
         </w:rPr>
-        <w:lastRenderedPageBreak/>
         <w:t xml:space="preserve">Segurança: Usuário só acessará o sistema se estiver autenticado, o controle de sessão será feito pelo Spring </w:t>
       </w:r>
       <w:proofErr w:type="spellStart"/>
@@ -4158,8 +4288,6 @@
         </w:rPr>
         <w:t>Confiabilidade: Os dados serão protegidos e também possuirá backups para o caso de eventual perda de dados.</w:t>
       </w:r>
-      <w:bookmarkStart w:id="23" w:name="_GoBack"/>
-      <w:bookmarkEnd w:id="23"/>
     </w:p>
     <w:sectPr>
       <w:headerReference w:type="default" r:id="rId10"/>
@@ -4173,7 +4301,7 @@
 </file>
 
 <file path=word/endnotes.xml><?xml version="1.0" encoding="utf-8"?>
-<w:endnotes xmlns:wpc="http://schemas.microsoft.com/office/word/2010/wordprocessingCanvas" xmlns:cx="http://schemas.microsoft.com/office/drawing/2014/chartex" xmlns:cx1="http://schemas.microsoft.com/office/drawing/2015/9/8/chartex" xmlns:cx2="http://schemas.microsoft.com/office/drawing/2015/10/21/chartex" xmlns:cx3="http://schemas.microsoft.com/office/drawing/2016/5/9/chartex" xmlns:cx4="http://schemas.microsoft.com/office/drawing/2016/5/10/chartex" xmlns:cx5="http://schemas.microsoft.com/office/drawing/2016/5/11/chartex" xmlns:cx6="http://schemas.microsoft.com/office/drawing/2016/5/12/chartex" xmlns:cx7="http://schemas.microsoft.com/office/drawing/2016/5/13/chartex" xmlns:cx8="http://schemas.microsoft.com/office/drawing/2016/5/14/chartex" xmlns:mc="http://schemas.openxmlformats.org/markup-compatibility/2006" xmlns:aink="http://schemas.microsoft.com/office/drawing/2016/ink" xmlns:am3d="http://schemas.microsoft.com/office/drawing/2017/model3d" xmlns:o="urn:schemas-microsoft-com:office:office" xmlns:r="http://schemas.openxmlformats.org/officeDocument/2006/relationships" xmlns:m="http://schemas.openxmlformats.org/officeDocument/2006/math" xmlns:v="urn:schemas-microsoft-com:vml" xmlns:wp14="http://schemas.microsoft.com/office/word/2010/wordprocessingDrawing" xmlns:wp="http://schemas.openxmlformats.org/drawingml/2006/wordprocessingDrawing" xmlns:w10="urn:schemas-microsoft-com:office:word" xmlns:w="http://schemas.openxmlformats.org/wordprocessingml/2006/main" xmlns:w14="http://schemas.microsoft.com/office/word/2010/wordml" xmlns:w15="http://schemas.microsoft.com/office/word/2012/wordml" xmlns:w16cid="http://schemas.microsoft.com/office/word/2016/wordml/cid" xmlns:w16se="http://schemas.microsoft.com/office/word/2015/wordml/symex" xmlns:wpg="http://schemas.microsoft.com/office/word/2010/wordprocessingGroup" xmlns:wpi="http://schemas.microsoft.com/office/word/2010/wordprocessingInk" xmlns:wne="http://schemas.microsoft.com/office/word/2006/wordml" xmlns:wps="http://schemas.microsoft.com/office/word/2010/wordprocessingShape" mc:Ignorable="w14 w15 w16se w16cid wp14">
+<w:endnotes xmlns:wpc="http://schemas.microsoft.com/office/word/2010/wordprocessingCanvas" xmlns:cx="http://schemas.microsoft.com/office/drawing/2014/chartex" xmlns:cx1="http://schemas.microsoft.com/office/drawing/2015/9/8/chartex" xmlns:mc="http://schemas.openxmlformats.org/markup-compatibility/2006" xmlns:o="urn:schemas-microsoft-com:office:office" xmlns:r="http://schemas.openxmlformats.org/officeDocument/2006/relationships" xmlns:m="http://schemas.openxmlformats.org/officeDocument/2006/math" xmlns:v="urn:schemas-microsoft-com:vml" xmlns:wp14="http://schemas.microsoft.com/office/word/2010/wordprocessingDrawing" xmlns:wp="http://schemas.openxmlformats.org/drawingml/2006/wordprocessingDrawing" xmlns:w10="urn:schemas-microsoft-com:office:word" xmlns:w="http://schemas.openxmlformats.org/wordprocessingml/2006/main" xmlns:w14="http://schemas.microsoft.com/office/word/2010/wordml" xmlns:w15="http://schemas.microsoft.com/office/word/2012/wordml" xmlns:w16se="http://schemas.microsoft.com/office/word/2015/wordml/symex" xmlns:wpg="http://schemas.microsoft.com/office/word/2010/wordprocessingGroup" xmlns:wpi="http://schemas.microsoft.com/office/word/2010/wordprocessingInk" xmlns:wne="http://schemas.microsoft.com/office/word/2006/wordml" xmlns:wps="http://schemas.microsoft.com/office/word/2010/wordprocessingShape" mc:Ignorable="w14 w15 w16se wp14">
   <w:endnote w:type="separator" w:id="-1">
     <w:p>
       <w:pPr>
@@ -4198,7 +4326,7 @@
 </file>
 
 <file path=word/footer1.xml><?xml version="1.0" encoding="utf-8"?>
-<w:ftr xmlns:wpc="http://schemas.microsoft.com/office/word/2010/wordprocessingCanvas" xmlns:cx="http://schemas.microsoft.com/office/drawing/2014/chartex" xmlns:cx1="http://schemas.microsoft.com/office/drawing/2015/9/8/chartex" xmlns:cx2="http://schemas.microsoft.com/office/drawing/2015/10/21/chartex" xmlns:cx3="http://schemas.microsoft.com/office/drawing/2016/5/9/chartex" xmlns:cx4="http://schemas.microsoft.com/office/drawing/2016/5/10/chartex" xmlns:cx5="http://schemas.microsoft.com/office/drawing/2016/5/11/chartex" xmlns:cx6="http://schemas.microsoft.com/office/drawing/2016/5/12/chartex" xmlns:cx7="http://schemas.microsoft.com/office/drawing/2016/5/13/chartex" xmlns:cx8="http://schemas.microsoft.com/office/drawing/2016/5/14/chartex" xmlns:mc="http://schemas.openxmlformats.org/markup-compatibility/2006" xmlns:aink="http://schemas.microsoft.com/office/drawing/2016/ink" xmlns:am3d="http://schemas.microsoft.com/office/drawing/2017/model3d" xmlns:o="urn:schemas-microsoft-com:office:office" xmlns:r="http://schemas.openxmlformats.org/officeDocument/2006/relationships" xmlns:m="http://schemas.openxmlformats.org/officeDocument/2006/math" xmlns:v="urn:schemas-microsoft-com:vml" xmlns:wp14="http://schemas.microsoft.com/office/word/2010/wordprocessingDrawing" xmlns:wp="http://schemas.openxmlformats.org/drawingml/2006/wordprocessingDrawing" xmlns:w10="urn:schemas-microsoft-com:office:word" xmlns:w="http://schemas.openxmlformats.org/wordprocessingml/2006/main" xmlns:w14="http://schemas.microsoft.com/office/word/2010/wordml" xmlns:w15="http://schemas.microsoft.com/office/word/2012/wordml" xmlns:w16cid="http://schemas.microsoft.com/office/word/2016/wordml/cid" xmlns:w16se="http://schemas.microsoft.com/office/word/2015/wordml/symex" xmlns:wpg="http://schemas.microsoft.com/office/word/2010/wordprocessingGroup" xmlns:wpi="http://schemas.microsoft.com/office/word/2010/wordprocessingInk" xmlns:wne="http://schemas.microsoft.com/office/word/2006/wordml" xmlns:wps="http://schemas.microsoft.com/office/word/2010/wordprocessingShape" mc:Ignorable="w14 w15 w16se w16cid wp14">
+<w:ftr xmlns:wpc="http://schemas.microsoft.com/office/word/2010/wordprocessingCanvas" xmlns:cx="http://schemas.microsoft.com/office/drawing/2014/chartex" xmlns:cx1="http://schemas.microsoft.com/office/drawing/2015/9/8/chartex" xmlns:mc="http://schemas.openxmlformats.org/markup-compatibility/2006" xmlns:o="urn:schemas-microsoft-com:office:office" xmlns:r="http://schemas.openxmlformats.org/officeDocument/2006/relationships" xmlns:m="http://schemas.openxmlformats.org/officeDocument/2006/math" xmlns:v="urn:schemas-microsoft-com:vml" xmlns:wp14="http://schemas.microsoft.com/office/word/2010/wordprocessingDrawing" xmlns:wp="http://schemas.openxmlformats.org/drawingml/2006/wordprocessingDrawing" xmlns:w10="urn:schemas-microsoft-com:office:word" xmlns:w="http://schemas.openxmlformats.org/wordprocessingml/2006/main" xmlns:w14="http://schemas.microsoft.com/office/word/2010/wordml" xmlns:w15="http://schemas.microsoft.com/office/word/2012/wordml" xmlns:w16se="http://schemas.microsoft.com/office/word/2015/wordml/symex" xmlns:wpg="http://schemas.microsoft.com/office/word/2010/wordprocessingGroup" xmlns:wpi="http://schemas.microsoft.com/office/word/2010/wordprocessingInk" xmlns:wne="http://schemas.microsoft.com/office/word/2006/wordml" xmlns:wps="http://schemas.microsoft.com/office/word/2010/wordprocessingShape" mc:Ignorable="w14 w15 w16se wp14">
   <w:tbl>
     <w:tblPr>
       <w:tblW w:w="0" w:type="auto"/>
@@ -4320,7 +4448,7 @@
               <w:rStyle w:val="Nmerodepgina"/>
               <w:noProof/>
             </w:rPr>
-            <w:t>7</w:t>
+            <w:t>5</w:t>
           </w:r>
           <w:r>
             <w:rPr>
@@ -4378,7 +4506,7 @@
 </file>
 
 <file path=word/footnotes.xml><?xml version="1.0" encoding="utf-8"?>
-<w:footnotes xmlns:wpc="http://schemas.microsoft.com/office/word/2010/wordprocessingCanvas" xmlns:cx="http://schemas.microsoft.com/office/drawing/2014/chartex" xmlns:cx1="http://schemas.microsoft.com/office/drawing/2015/9/8/chartex" xmlns:cx2="http://schemas.microsoft.com/office/drawing/2015/10/21/chartex" xmlns:cx3="http://schemas.microsoft.com/office/drawing/2016/5/9/chartex" xmlns:cx4="http://schemas.microsoft.com/office/drawing/2016/5/10/chartex" xmlns:cx5="http://schemas.microsoft.com/office/drawing/2016/5/11/chartex" xmlns:cx6="http://schemas.microsoft.com/office/drawing/2016/5/12/chartex" xmlns:cx7="http://schemas.microsoft.com/office/drawing/2016/5/13/chartex" xmlns:cx8="http://schemas.microsoft.com/office/drawing/2016/5/14/chartex" xmlns:mc="http://schemas.openxmlformats.org/markup-compatibility/2006" xmlns:aink="http://schemas.microsoft.com/office/drawing/2016/ink" xmlns:am3d="http://schemas.microsoft.com/office/drawing/2017/model3d" xmlns:o="urn:schemas-microsoft-com:office:office" xmlns:r="http://schemas.openxmlformats.org/officeDocument/2006/relationships" xmlns:m="http://schemas.openxmlformats.org/officeDocument/2006/math" xmlns:v="urn:schemas-microsoft-com:vml" xmlns:wp14="http://schemas.microsoft.com/office/word/2010/wordprocessingDrawing" xmlns:wp="http://schemas.openxmlformats.org/drawingml/2006/wordprocessingDrawing" xmlns:w10="urn:schemas-microsoft-com:office:word" xmlns:w="http://schemas.openxmlformats.org/wordprocessingml/2006/main" xmlns:w14="http://schemas.microsoft.com/office/word/2010/wordml" xmlns:w15="http://schemas.microsoft.com/office/word/2012/wordml" xmlns:w16cid="http://schemas.microsoft.com/office/word/2016/wordml/cid" xmlns:w16se="http://schemas.microsoft.com/office/word/2015/wordml/symex" xmlns:wpg="http://schemas.microsoft.com/office/word/2010/wordprocessingGroup" xmlns:wpi="http://schemas.microsoft.com/office/word/2010/wordprocessingInk" xmlns:wne="http://schemas.microsoft.com/office/word/2006/wordml" xmlns:wps="http://schemas.microsoft.com/office/word/2010/wordprocessingShape" mc:Ignorable="w14 w15 w16se w16cid wp14">
+<w:footnotes xmlns:wpc="http://schemas.microsoft.com/office/word/2010/wordprocessingCanvas" xmlns:cx="http://schemas.microsoft.com/office/drawing/2014/chartex" xmlns:cx1="http://schemas.microsoft.com/office/drawing/2015/9/8/chartex" xmlns:mc="http://schemas.openxmlformats.org/markup-compatibility/2006" xmlns:o="urn:schemas-microsoft-com:office:office" xmlns:r="http://schemas.openxmlformats.org/officeDocument/2006/relationships" xmlns:m="http://schemas.openxmlformats.org/officeDocument/2006/math" xmlns:v="urn:schemas-microsoft-com:vml" xmlns:wp14="http://schemas.microsoft.com/office/word/2010/wordprocessingDrawing" xmlns:wp="http://schemas.openxmlformats.org/drawingml/2006/wordprocessingDrawing" xmlns:w10="urn:schemas-microsoft-com:office:word" xmlns:w="http://schemas.openxmlformats.org/wordprocessingml/2006/main" xmlns:w14="http://schemas.microsoft.com/office/word/2010/wordml" xmlns:w15="http://schemas.microsoft.com/office/word/2012/wordml" xmlns:w16se="http://schemas.microsoft.com/office/word/2015/wordml/symex" xmlns:wpg="http://schemas.microsoft.com/office/word/2010/wordprocessingGroup" xmlns:wpi="http://schemas.microsoft.com/office/word/2010/wordprocessingInk" xmlns:wne="http://schemas.microsoft.com/office/word/2006/wordml" xmlns:wps="http://schemas.microsoft.com/office/word/2010/wordprocessingShape" mc:Ignorable="w14 w15 w16se wp14">
   <w:footnote w:type="separator" w:id="-1">
     <w:p>
       <w:pPr>
@@ -4403,7 +4531,7 @@
 </file>
 
 <file path=word/header1.xml><?xml version="1.0" encoding="utf-8"?>
-<w:hdr xmlns:wpc="http://schemas.microsoft.com/office/word/2010/wordprocessingCanvas" xmlns:cx="http://schemas.microsoft.com/office/drawing/2014/chartex" xmlns:cx1="http://schemas.microsoft.com/office/drawing/2015/9/8/chartex" xmlns:cx2="http://schemas.microsoft.com/office/drawing/2015/10/21/chartex" xmlns:cx3="http://schemas.microsoft.com/office/drawing/2016/5/9/chartex" xmlns:cx4="http://schemas.microsoft.com/office/drawing/2016/5/10/chartex" xmlns:cx5="http://schemas.microsoft.com/office/drawing/2016/5/11/chartex" xmlns:cx6="http://schemas.microsoft.com/office/drawing/2016/5/12/chartex" xmlns:cx7="http://schemas.microsoft.com/office/drawing/2016/5/13/chartex" xmlns:cx8="http://schemas.microsoft.com/office/drawing/2016/5/14/chartex" xmlns:mc="http://schemas.openxmlformats.org/markup-compatibility/2006" xmlns:aink="http://schemas.microsoft.com/office/drawing/2016/ink" xmlns:am3d="http://schemas.microsoft.com/office/drawing/2017/model3d" xmlns:o="urn:schemas-microsoft-com:office:office" xmlns:r="http://schemas.openxmlformats.org/officeDocument/2006/relationships" xmlns:m="http://schemas.openxmlformats.org/officeDocument/2006/math" xmlns:v="urn:schemas-microsoft-com:vml" xmlns:wp14="http://schemas.microsoft.com/office/word/2010/wordprocessingDrawing" xmlns:wp="http://schemas.openxmlformats.org/drawingml/2006/wordprocessingDrawing" xmlns:w10="urn:schemas-microsoft-com:office:word" xmlns:w="http://schemas.openxmlformats.org/wordprocessingml/2006/main" xmlns:w14="http://schemas.microsoft.com/office/word/2010/wordml" xmlns:w15="http://schemas.microsoft.com/office/word/2012/wordml" xmlns:w16cid="http://schemas.microsoft.com/office/word/2016/wordml/cid" xmlns:w16se="http://schemas.microsoft.com/office/word/2015/wordml/symex" xmlns:wpg="http://schemas.microsoft.com/office/word/2010/wordprocessingGroup" xmlns:wpi="http://schemas.microsoft.com/office/word/2010/wordprocessingInk" xmlns:wne="http://schemas.microsoft.com/office/word/2006/wordml" xmlns:wps="http://schemas.microsoft.com/office/word/2010/wordprocessingShape" mc:Ignorable="w14 w15 w16se w16cid wp14">
+<w:hdr xmlns:wpc="http://schemas.microsoft.com/office/word/2010/wordprocessingCanvas" xmlns:cx="http://schemas.microsoft.com/office/drawing/2014/chartex" xmlns:cx1="http://schemas.microsoft.com/office/drawing/2015/9/8/chartex" xmlns:mc="http://schemas.openxmlformats.org/markup-compatibility/2006" xmlns:o="urn:schemas-microsoft-com:office:office" xmlns:r="http://schemas.openxmlformats.org/officeDocument/2006/relationships" xmlns:m="http://schemas.openxmlformats.org/officeDocument/2006/math" xmlns:v="urn:schemas-microsoft-com:vml" xmlns:wp14="http://schemas.microsoft.com/office/word/2010/wordprocessingDrawing" xmlns:wp="http://schemas.openxmlformats.org/drawingml/2006/wordprocessingDrawing" xmlns:w10="urn:schemas-microsoft-com:office:word" xmlns:w="http://schemas.openxmlformats.org/wordprocessingml/2006/main" xmlns:w14="http://schemas.microsoft.com/office/word/2010/wordml" xmlns:w15="http://schemas.microsoft.com/office/word/2012/wordml" xmlns:w16se="http://schemas.microsoft.com/office/word/2015/wordml/symex" xmlns:wpg="http://schemas.microsoft.com/office/word/2010/wordprocessingGroup" xmlns:wpi="http://schemas.microsoft.com/office/word/2010/wordprocessingInk" xmlns:wne="http://schemas.microsoft.com/office/word/2006/wordml" xmlns:wps="http://schemas.microsoft.com/office/word/2010/wordprocessingShape" mc:Ignorable="w14 w15 w16se wp14">
   <w:p>
     <w:pPr>
       <w:rPr>
@@ -4469,7 +4597,7 @@
 </file>
 
 <file path=word/header2.xml><?xml version="1.0" encoding="utf-8"?>
-<w:hdr xmlns:wpc="http://schemas.microsoft.com/office/word/2010/wordprocessingCanvas" xmlns:cx="http://schemas.microsoft.com/office/drawing/2014/chartex" xmlns:cx1="http://schemas.microsoft.com/office/drawing/2015/9/8/chartex" xmlns:cx2="http://schemas.microsoft.com/office/drawing/2015/10/21/chartex" xmlns:cx3="http://schemas.microsoft.com/office/drawing/2016/5/9/chartex" xmlns:cx4="http://schemas.microsoft.com/office/drawing/2016/5/10/chartex" xmlns:cx5="http://schemas.microsoft.com/office/drawing/2016/5/11/chartex" xmlns:cx6="http://schemas.microsoft.com/office/drawing/2016/5/12/chartex" xmlns:cx7="http://schemas.microsoft.com/office/drawing/2016/5/13/chartex" xmlns:cx8="http://schemas.microsoft.com/office/drawing/2016/5/14/chartex" xmlns:mc="http://schemas.openxmlformats.org/markup-compatibility/2006" xmlns:aink="http://schemas.microsoft.com/office/drawing/2016/ink" xmlns:am3d="http://schemas.microsoft.com/office/drawing/2017/model3d" xmlns:o="urn:schemas-microsoft-com:office:office" xmlns:r="http://schemas.openxmlformats.org/officeDocument/2006/relationships" xmlns:m="http://schemas.openxmlformats.org/officeDocument/2006/math" xmlns:v="urn:schemas-microsoft-com:vml" xmlns:wp14="http://schemas.microsoft.com/office/word/2010/wordprocessingDrawing" xmlns:wp="http://schemas.openxmlformats.org/drawingml/2006/wordprocessingDrawing" xmlns:w10="urn:schemas-microsoft-com:office:word" xmlns:w="http://schemas.openxmlformats.org/wordprocessingml/2006/main" xmlns:w14="http://schemas.microsoft.com/office/word/2010/wordml" xmlns:w15="http://schemas.microsoft.com/office/word/2012/wordml" xmlns:w16cid="http://schemas.microsoft.com/office/word/2016/wordml/cid" xmlns:w16se="http://schemas.microsoft.com/office/word/2015/wordml/symex" xmlns:wpg="http://schemas.microsoft.com/office/word/2010/wordprocessingGroup" xmlns:wpi="http://schemas.microsoft.com/office/word/2010/wordprocessingInk" xmlns:wne="http://schemas.microsoft.com/office/word/2006/wordml" xmlns:wps="http://schemas.microsoft.com/office/word/2010/wordprocessingShape" mc:Ignorable="w14 w15 w16se w16cid wp14">
+<w:hdr xmlns:wpc="http://schemas.microsoft.com/office/word/2010/wordprocessingCanvas" xmlns:cx="http://schemas.microsoft.com/office/drawing/2014/chartex" xmlns:cx1="http://schemas.microsoft.com/office/drawing/2015/9/8/chartex" xmlns:mc="http://schemas.openxmlformats.org/markup-compatibility/2006" xmlns:o="urn:schemas-microsoft-com:office:office" xmlns:r="http://schemas.openxmlformats.org/officeDocument/2006/relationships" xmlns:m="http://schemas.openxmlformats.org/officeDocument/2006/math" xmlns:v="urn:schemas-microsoft-com:vml" xmlns:wp14="http://schemas.microsoft.com/office/word/2010/wordprocessingDrawing" xmlns:wp="http://schemas.openxmlformats.org/drawingml/2006/wordprocessingDrawing" xmlns:w10="urn:schemas-microsoft-com:office:word" xmlns:w="http://schemas.openxmlformats.org/wordprocessingml/2006/main" xmlns:w14="http://schemas.microsoft.com/office/word/2010/wordml" xmlns:w15="http://schemas.microsoft.com/office/word/2012/wordml" xmlns:w16se="http://schemas.microsoft.com/office/word/2015/wordml/symex" xmlns:wpg="http://schemas.microsoft.com/office/word/2010/wordprocessingGroup" xmlns:wpi="http://schemas.microsoft.com/office/word/2010/wordprocessingInk" xmlns:wne="http://schemas.microsoft.com/office/word/2006/wordml" xmlns:wps="http://schemas.microsoft.com/office/word/2010/wordprocessingShape" mc:Ignorable="w14 w15 w16se wp14">
   <w:tbl>
     <w:tblPr>
       <w:tblW w:w="0" w:type="auto"/>
@@ -4625,7 +4753,7 @@
 </file>
 
 <file path=word/numbering.xml><?xml version="1.0" encoding="utf-8"?>
-<w:numbering xmlns:wpc="http://schemas.microsoft.com/office/word/2010/wordprocessingCanvas" xmlns:cx="http://schemas.microsoft.com/office/drawing/2014/chartex" xmlns:cx1="http://schemas.microsoft.com/office/drawing/2015/9/8/chartex" xmlns:cx2="http://schemas.microsoft.com/office/drawing/2015/10/21/chartex" xmlns:cx3="http://schemas.microsoft.com/office/drawing/2016/5/9/chartex" xmlns:cx4="http://schemas.microsoft.com/office/drawing/2016/5/10/chartex" xmlns:cx5="http://schemas.microsoft.com/office/drawing/2016/5/11/chartex" xmlns:cx6="http://schemas.microsoft.com/office/drawing/2016/5/12/chartex" xmlns:cx7="http://schemas.microsoft.com/office/drawing/2016/5/13/chartex" xmlns:cx8="http://schemas.microsoft.com/office/drawing/2016/5/14/chartex" xmlns:mc="http://schemas.openxmlformats.org/markup-compatibility/2006" xmlns:aink="http://schemas.microsoft.com/office/drawing/2016/ink" xmlns:am3d="http://schemas.microsoft.com/office/drawing/2017/model3d" xmlns:o="urn:schemas-microsoft-com:office:office" xmlns:r="http://schemas.openxmlformats.org/officeDocument/2006/relationships" xmlns:m="http://schemas.openxmlformats.org/officeDocument/2006/math" xmlns:v="urn:schemas-microsoft-com:vml" xmlns:wp14="http://schemas.microsoft.com/office/word/2010/wordprocessingDrawing" xmlns:wp="http://schemas.openxmlformats.org/drawingml/2006/wordprocessingDrawing" xmlns:w10="urn:schemas-microsoft-com:office:word" xmlns:w="http://schemas.openxmlformats.org/wordprocessingml/2006/main" xmlns:w14="http://schemas.microsoft.com/office/word/2010/wordml" xmlns:w15="http://schemas.microsoft.com/office/word/2012/wordml" xmlns:w16cid="http://schemas.microsoft.com/office/word/2016/wordml/cid" xmlns:w16se="http://schemas.microsoft.com/office/word/2015/wordml/symex" xmlns:wpg="http://schemas.microsoft.com/office/word/2010/wordprocessingGroup" xmlns:wpi="http://schemas.microsoft.com/office/word/2010/wordprocessingInk" xmlns:wne="http://schemas.microsoft.com/office/word/2006/wordml" xmlns:wps="http://schemas.microsoft.com/office/word/2010/wordprocessingShape" mc:Ignorable="w14 w15 w16se w16cid wp14">
+<w:numbering xmlns:wpc="http://schemas.microsoft.com/office/word/2010/wordprocessingCanvas" xmlns:cx="http://schemas.microsoft.com/office/drawing/2014/chartex" xmlns:cx1="http://schemas.microsoft.com/office/drawing/2015/9/8/chartex" xmlns:mc="http://schemas.openxmlformats.org/markup-compatibility/2006" xmlns:o="urn:schemas-microsoft-com:office:office" xmlns:r="http://schemas.openxmlformats.org/officeDocument/2006/relationships" xmlns:m="http://schemas.openxmlformats.org/officeDocument/2006/math" xmlns:v="urn:schemas-microsoft-com:vml" xmlns:wp14="http://schemas.microsoft.com/office/word/2010/wordprocessingDrawing" xmlns:wp="http://schemas.openxmlformats.org/drawingml/2006/wordprocessingDrawing" xmlns:w10="urn:schemas-microsoft-com:office:word" xmlns:w="http://schemas.openxmlformats.org/wordprocessingml/2006/main" xmlns:w14="http://schemas.microsoft.com/office/word/2010/wordml" xmlns:w15="http://schemas.microsoft.com/office/word/2012/wordml" xmlns:w16se="http://schemas.microsoft.com/office/word/2015/wordml/symex" xmlns:wpg="http://schemas.microsoft.com/office/word/2010/wordprocessingGroup" xmlns:wpi="http://schemas.microsoft.com/office/word/2010/wordprocessingInk" xmlns:wne="http://schemas.microsoft.com/office/word/2006/wordml" xmlns:wps="http://schemas.microsoft.com/office/word/2010/wordprocessingShape" mc:Ignorable="w14 w15 w16se wp14">
   <w:abstractNum w:abstractNumId="0" w15:restartNumberingAfterBreak="0">
     <w:nsid w:val="FFFFFFFB"/>
     <w:multiLevelType w:val="multilevel"/>
@@ -5928,7 +6056,7 @@
 </file>
 
 <file path=word/styles.xml><?xml version="1.0" encoding="utf-8"?>
-<w:styles xmlns:mc="http://schemas.openxmlformats.org/markup-compatibility/2006" xmlns:r="http://schemas.openxmlformats.org/officeDocument/2006/relationships" xmlns:w="http://schemas.openxmlformats.org/wordprocessingml/2006/main" xmlns:w14="http://schemas.microsoft.com/office/word/2010/wordml" xmlns:w15="http://schemas.microsoft.com/office/word/2012/wordml" xmlns:w16cid="http://schemas.microsoft.com/office/word/2016/wordml/cid" xmlns:w16se="http://schemas.microsoft.com/office/word/2015/wordml/symex" mc:Ignorable="w14 w15 w16se w16cid">
+<w:styles xmlns:mc="http://schemas.openxmlformats.org/markup-compatibility/2006" xmlns:r="http://schemas.openxmlformats.org/officeDocument/2006/relationships" xmlns:w="http://schemas.openxmlformats.org/wordprocessingml/2006/main" xmlns:w14="http://schemas.microsoft.com/office/word/2010/wordml" xmlns:w15="http://schemas.microsoft.com/office/word/2012/wordml" xmlns:w16se="http://schemas.microsoft.com/office/word/2015/wordml/symex" mc:Ignorable="w14 w15 w16se">
   <w:docDefaults>
     <w:rPrDefault>
       <w:rPr>
@@ -5938,7 +6066,7 @@
     </w:rPrDefault>
     <w:pPrDefault/>
   </w:docDefaults>
-  <w:latentStyles w:defLockedState="0" w:defUIPriority="99" w:defSemiHidden="0" w:defUnhideWhenUsed="0" w:defQFormat="0" w:count="375">
+  <w:latentStyles w:defLockedState="0" w:defUIPriority="99" w:defSemiHidden="0" w:defUnhideWhenUsed="0" w:defQFormat="0" w:count="371">
     <w:lsdException w:name="Normal" w:uiPriority="0" w:qFormat="1"/>
     <w:lsdException w:name="heading 1" w:uiPriority="9" w:qFormat="1"/>
     <w:lsdException w:name="heading 2" w:uiPriority="9" w:qFormat="1"/>
@@ -6310,10 +6438,6 @@
     <w:lsdException w:name="List Table 5 Dark Accent 6" w:uiPriority="50"/>
     <w:lsdException w:name="List Table 6 Colorful Accent 6" w:uiPriority="51"/>
     <w:lsdException w:name="List Table 7 Colorful Accent 6" w:uiPriority="52"/>
-    <w:lsdException w:name="Mention" w:semiHidden="1" w:unhideWhenUsed="1"/>
-    <w:lsdException w:name="Smart Hyperlink" w:semiHidden="1" w:unhideWhenUsed="1"/>
-    <w:lsdException w:name="Hashtag" w:semiHidden="1" w:unhideWhenUsed="1"/>
-    <w:lsdException w:name="Unresolved Mention" w:semiHidden="1" w:unhideWhenUsed="1"/>
   </w:latentStyles>
   <w:style w:type="paragraph" w:default="1" w:styleId="Normal">
     <w:name w:val="Normal"/>

</xml_diff>

<commit_message>
alterando arquivo de arquitetura
</commit_message>
<xml_diff>
--- a/Arquitetura/Arquitetura de Software - SISLAR.docx
+++ b/Arquitetura/Arquitetura de Software - SISLAR.docx
@@ -1,6 +1,6 @@
 
 <file path=word/document.xml><?xml version="1.0" encoding="utf-8"?>
-<w:document xmlns:wpc="http://schemas.microsoft.com/office/word/2010/wordprocessingCanvas" xmlns:cx="http://schemas.microsoft.com/office/drawing/2014/chartex" xmlns:cx1="http://schemas.microsoft.com/office/drawing/2015/9/8/chartex" xmlns:mc="http://schemas.openxmlformats.org/markup-compatibility/2006" xmlns:o="urn:schemas-microsoft-com:office:office" xmlns:r="http://schemas.openxmlformats.org/officeDocument/2006/relationships" xmlns:m="http://schemas.openxmlformats.org/officeDocument/2006/math" xmlns:v="urn:schemas-microsoft-com:vml" xmlns:wp14="http://schemas.microsoft.com/office/word/2010/wordprocessingDrawing" xmlns:wp="http://schemas.openxmlformats.org/drawingml/2006/wordprocessingDrawing" xmlns:w10="urn:schemas-microsoft-com:office:word" xmlns:w="http://schemas.openxmlformats.org/wordprocessingml/2006/main" xmlns:w14="http://schemas.microsoft.com/office/word/2010/wordml" xmlns:w15="http://schemas.microsoft.com/office/word/2012/wordml" xmlns:w16se="http://schemas.microsoft.com/office/word/2015/wordml/symex" xmlns:wpg="http://schemas.microsoft.com/office/word/2010/wordprocessingGroup" xmlns:wpi="http://schemas.microsoft.com/office/word/2010/wordprocessingInk" xmlns:wne="http://schemas.microsoft.com/office/word/2006/wordml" xmlns:wps="http://schemas.microsoft.com/office/word/2010/wordprocessingShape" mc:Ignorable="w14 w15 w16se wp14">
+<w:document xmlns:wpc="http://schemas.microsoft.com/office/word/2010/wordprocessingCanvas" xmlns:cx="http://schemas.microsoft.com/office/drawing/2014/chartex" xmlns:cx1="http://schemas.microsoft.com/office/drawing/2015/9/8/chartex" xmlns:cx2="http://schemas.microsoft.com/office/drawing/2015/10/21/chartex" xmlns:cx3="http://schemas.microsoft.com/office/drawing/2016/5/9/chartex" xmlns:cx4="http://schemas.microsoft.com/office/drawing/2016/5/10/chartex" xmlns:cx5="http://schemas.microsoft.com/office/drawing/2016/5/11/chartex" xmlns:cx6="http://schemas.microsoft.com/office/drawing/2016/5/12/chartex" xmlns:cx7="http://schemas.microsoft.com/office/drawing/2016/5/13/chartex" xmlns:cx8="http://schemas.microsoft.com/office/drawing/2016/5/14/chartex" xmlns:mc="http://schemas.openxmlformats.org/markup-compatibility/2006" xmlns:aink="http://schemas.microsoft.com/office/drawing/2016/ink" xmlns:am3d="http://schemas.microsoft.com/office/drawing/2017/model3d" xmlns:o="urn:schemas-microsoft-com:office:office" xmlns:r="http://schemas.openxmlformats.org/officeDocument/2006/relationships" xmlns:m="http://schemas.openxmlformats.org/officeDocument/2006/math" xmlns:v="urn:schemas-microsoft-com:vml" xmlns:wp14="http://schemas.microsoft.com/office/word/2010/wordprocessingDrawing" xmlns:wp="http://schemas.openxmlformats.org/drawingml/2006/wordprocessingDrawing" xmlns:w10="urn:schemas-microsoft-com:office:word" xmlns:w="http://schemas.openxmlformats.org/wordprocessingml/2006/main" xmlns:w14="http://schemas.microsoft.com/office/word/2010/wordml" xmlns:w15="http://schemas.microsoft.com/office/word/2012/wordml" xmlns:w16cid="http://schemas.microsoft.com/office/word/2016/wordml/cid" xmlns:w16se="http://schemas.microsoft.com/office/word/2015/wordml/symex" xmlns:wpg="http://schemas.microsoft.com/office/word/2010/wordprocessingGroup" xmlns:wpi="http://schemas.microsoft.com/office/word/2010/wordprocessingInk" xmlns:wne="http://schemas.microsoft.com/office/word/2006/wordml" xmlns:wps="http://schemas.microsoft.com/office/word/2010/wordprocessingShape" mc:Ignorable="w14 w15 w16se w16cid wp14">
   <w:body>
     <w:p>
       <w:pPr>
@@ -1646,175 +1646,14 @@
         </w:rPr>
         <w:fldChar w:fldCharType="end"/>
       </w:r>
-    </w:p>
-    <w:p>
-      <w:pPr>
-        <w:pStyle w:val="Sumrio2"/>
-        <w:tabs>
-          <w:tab w:val="left" w:pos="1000"/>
-        </w:tabs>
+      <w:r>
         <w:rPr>
           <w:noProof/>
           <w:sz w:val="24"/>
           <w:szCs w:val="24"/>
           <w:lang w:val="pt-BR"/>
         </w:rPr>
-      </w:pPr>
-      <w:r>
-        <w:rPr>
-          <w:noProof/>
-          <w:lang w:val="pt-BR"/>
-        </w:rPr>
-        <w:t>5.2</w:t>
-      </w:r>
-      <w:r>
-        <w:rPr>
-          <w:noProof/>
-          <w:sz w:val="24"/>
-          <w:szCs w:val="24"/>
-          <w:lang w:val="pt-BR"/>
-        </w:rPr>
-        <w:tab/>
-      </w:r>
-      <w:r>
-        <w:rPr>
-          <w:noProof/>
-          <w:lang w:val="pt-BR"/>
-        </w:rPr>
-        <w:t>Pacotes de Design Significativos do Ponto de Vista da Arquitetura</w:t>
-      </w:r>
-      <w:r>
-        <w:rPr>
-          <w:noProof/>
-          <w:lang w:val="pt-BR"/>
-        </w:rPr>
-        <w:tab/>
-      </w:r>
-      <w:r>
-        <w:rPr>
-          <w:noProof/>
-          <w:lang w:val="pt-BR"/>
-        </w:rPr>
-        <w:fldChar w:fldCharType="begin"/>
-      </w:r>
-      <w:r>
-        <w:rPr>
-          <w:noProof/>
-          <w:lang w:val="pt-BR"/>
-        </w:rPr>
-        <w:instrText xml:space="preserve"> PAGEREF _Toc131243944 \h </w:instrText>
-      </w:r>
-      <w:r>
-        <w:rPr>
-          <w:noProof/>
-          <w:lang w:val="pt-BR"/>
-        </w:rPr>
-      </w:r>
-      <w:r>
-        <w:rPr>
-          <w:noProof/>
-          <w:lang w:val="pt-BR"/>
-        </w:rPr>
-        <w:fldChar w:fldCharType="separate"/>
-      </w:r>
-      <w:r>
-        <w:rPr>
-          <w:noProof/>
-          <w:lang w:val="pt-BR"/>
-        </w:rPr>
-        <w:t>3</w:t>
-      </w:r>
-      <w:r>
-        <w:rPr>
-          <w:noProof/>
-          <w:lang w:val="pt-BR"/>
-        </w:rPr>
-        <w:fldChar w:fldCharType="end"/>
-      </w:r>
-    </w:p>
-    <w:p>
-      <w:pPr>
-        <w:pStyle w:val="Sumrio2"/>
-        <w:tabs>
-          <w:tab w:val="left" w:pos="1000"/>
-        </w:tabs>
-        <w:rPr>
-          <w:noProof/>
-          <w:sz w:val="24"/>
-          <w:szCs w:val="24"/>
-          <w:lang w:val="pt-BR"/>
-        </w:rPr>
-      </w:pPr>
-      <w:r>
-        <w:rPr>
-          <w:noProof/>
-          <w:lang w:val="pt-BR"/>
-        </w:rPr>
-        <w:t>5.3</w:t>
-      </w:r>
-      <w:r>
-        <w:rPr>
-          <w:noProof/>
-          <w:sz w:val="24"/>
-          <w:szCs w:val="24"/>
-          <w:lang w:val="pt-BR"/>
-        </w:rPr>
-        <w:tab/>
-      </w:r>
-      <w:r>
-        <w:rPr>
-          <w:noProof/>
-          <w:lang w:val="pt-BR"/>
-        </w:rPr>
-        <w:t>Realizações de Casos de Uso</w:t>
-      </w:r>
-      <w:r>
-        <w:rPr>
-          <w:noProof/>
-          <w:lang w:val="pt-BR"/>
-        </w:rPr>
-        <w:tab/>
-      </w:r>
-      <w:r>
-        <w:rPr>
-          <w:noProof/>
-          <w:lang w:val="pt-BR"/>
-        </w:rPr>
-        <w:fldChar w:fldCharType="begin"/>
-      </w:r>
-      <w:r>
-        <w:rPr>
-          <w:noProof/>
-          <w:lang w:val="pt-BR"/>
-        </w:rPr>
-        <w:instrText xml:space="preserve"> PAGEREF _Toc131243945 \h </w:instrText>
-      </w:r>
-      <w:r>
-        <w:rPr>
-          <w:noProof/>
-          <w:lang w:val="pt-BR"/>
-        </w:rPr>
-      </w:r>
-      <w:r>
-        <w:rPr>
-          <w:noProof/>
-          <w:lang w:val="pt-BR"/>
-        </w:rPr>
-        <w:fldChar w:fldCharType="separate"/>
-      </w:r>
-      <w:r>
-        <w:rPr>
-          <w:noProof/>
-          <w:lang w:val="pt-BR"/>
-        </w:rPr>
-        <w:t>3</w:t>
-      </w:r>
-      <w:r>
-        <w:rPr>
-          <w:noProof/>
-          <w:lang w:val="pt-BR"/>
-        </w:rPr>
-        <w:fldChar w:fldCharType="end"/>
+        <w:t xml:space="preserve"> </w:t>
       </w:r>
     </w:p>
     <w:p>
@@ -1835,7 +1674,14 @@
           <w:noProof/>
           <w:lang w:val="pt-BR"/>
         </w:rPr>
-        <w:t>6.</w:t>
+        <w:t>6</w:t>
+      </w:r>
+      <w:r>
+        <w:rPr>
+          <w:noProof/>
+          <w:lang w:val="pt-BR"/>
+        </w:rPr>
+        <w:t>.</w:t>
       </w:r>
       <w:r>
         <w:rPr>
@@ -1851,7 +1697,7 @@
           <w:noProof/>
           <w:lang w:val="pt-BR"/>
         </w:rPr>
-        <w:t>Visão de Processos</w:t>
+        <w:t>Visão da Implementação</w:t>
       </w:r>
       <w:r>
         <w:rPr>
@@ -1872,7 +1718,7 @@
           <w:noProof/>
           <w:lang w:val="pt-BR"/>
         </w:rPr>
-        <w:instrText xml:space="preserve"> PAGEREF _Toc131243946 \h </w:instrText>
+        <w:instrText xml:space="preserve"> PAGEREF _Toc131243947 \h </w:instrText>
       </w:r>
       <w:r>
         <w:rPr>
@@ -1920,7 +1766,14 @@
           <w:noProof/>
           <w:lang w:val="pt-BR"/>
         </w:rPr>
-        <w:t>7.</w:t>
+        <w:t>7</w:t>
+      </w:r>
+      <w:r>
+        <w:rPr>
+          <w:noProof/>
+          <w:lang w:val="pt-BR"/>
+        </w:rPr>
+        <w:t>.</w:t>
       </w:r>
       <w:r>
         <w:rPr>
@@ -1936,8 +1789,17 @@
           <w:noProof/>
           <w:lang w:val="pt-BR"/>
         </w:rPr>
-        <w:t>Visualização da Implementação</w:t>
-      </w:r>
+        <w:t>Visualização da Impl</w:t>
+      </w:r>
+      <w:r>
+        <w:rPr>
+          <w:noProof/>
+          <w:lang w:val="pt-BR"/>
+        </w:rPr>
+        <w:t>antação</w:t>
+      </w:r>
+      <w:bookmarkStart w:id="0" w:name="_GoBack"/>
+      <w:bookmarkEnd w:id="0"/>
       <w:r>
         <w:rPr>
           <w:noProof/>
@@ -1957,347 +1819,7 @@
           <w:noProof/>
           <w:lang w:val="pt-BR"/>
         </w:rPr>
-        <w:instrText xml:space="preserve"> PAGEREF _Toc131243947 \h </w:instrText>
-      </w:r>
-      <w:r>
-        <w:rPr>
-          <w:noProof/>
-          <w:lang w:val="pt-BR"/>
-        </w:rPr>
-      </w:r>
-      <w:r>
-        <w:rPr>
-          <w:noProof/>
-          <w:lang w:val="pt-BR"/>
-        </w:rPr>
-        <w:fldChar w:fldCharType="separate"/>
-      </w:r>
-      <w:r>
-        <w:rPr>
-          <w:noProof/>
-          <w:lang w:val="pt-BR"/>
-        </w:rPr>
-        <w:t>3</w:t>
-      </w:r>
-      <w:r>
-        <w:rPr>
-          <w:noProof/>
-          <w:lang w:val="pt-BR"/>
-        </w:rPr>
-        <w:fldChar w:fldCharType="end"/>
-      </w:r>
-    </w:p>
-    <w:p>
-      <w:pPr>
-        <w:pStyle w:val="Sumrio1"/>
-        <w:tabs>
-          <w:tab w:val="left" w:pos="432"/>
-        </w:tabs>
-        <w:rPr>
-          <w:noProof/>
-          <w:sz w:val="24"/>
-          <w:szCs w:val="24"/>
-          <w:lang w:val="pt-BR"/>
-        </w:rPr>
-      </w:pPr>
-      <w:r>
-        <w:rPr>
-          <w:noProof/>
-          <w:lang w:val="pt-BR"/>
-        </w:rPr>
-        <w:t>8.</w:t>
-      </w:r>
-      <w:r>
-        <w:rPr>
-          <w:noProof/>
-          <w:sz w:val="24"/>
-          <w:szCs w:val="24"/>
-          <w:lang w:val="pt-BR"/>
-        </w:rPr>
-        <w:tab/>
-      </w:r>
-      <w:r>
-        <w:rPr>
-          <w:noProof/>
-          <w:lang w:val="pt-BR"/>
-        </w:rPr>
-        <w:t>Visão da Implementação</w:t>
-      </w:r>
-      <w:r>
-        <w:rPr>
-          <w:noProof/>
-          <w:lang w:val="pt-BR"/>
-        </w:rPr>
-        <w:tab/>
-      </w:r>
-      <w:r>
-        <w:rPr>
-          <w:noProof/>
-          <w:lang w:val="pt-BR"/>
-        </w:rPr>
-        <w:fldChar w:fldCharType="begin"/>
-      </w:r>
-      <w:r>
-        <w:rPr>
-          <w:noProof/>
-          <w:lang w:val="pt-BR"/>
-        </w:rPr>
         <w:instrText xml:space="preserve"> PAGEREF _Toc131243948 \h </w:instrText>
-      </w:r>
-      <w:r>
-        <w:rPr>
-          <w:noProof/>
-          <w:lang w:val="pt-BR"/>
-        </w:rPr>
-      </w:r>
-      <w:r>
-        <w:rPr>
-          <w:noProof/>
-          <w:lang w:val="pt-BR"/>
-        </w:rPr>
-        <w:fldChar w:fldCharType="separate"/>
-      </w:r>
-      <w:r>
-        <w:rPr>
-          <w:noProof/>
-          <w:lang w:val="pt-BR"/>
-        </w:rPr>
-        <w:t>3</w:t>
-      </w:r>
-      <w:r>
-        <w:rPr>
-          <w:noProof/>
-          <w:lang w:val="pt-BR"/>
-        </w:rPr>
-        <w:fldChar w:fldCharType="end"/>
-      </w:r>
-    </w:p>
-    <w:p>
-      <w:pPr>
-        <w:pStyle w:val="Sumrio2"/>
-        <w:tabs>
-          <w:tab w:val="left" w:pos="1000"/>
-        </w:tabs>
-        <w:rPr>
-          <w:noProof/>
-          <w:sz w:val="24"/>
-          <w:szCs w:val="24"/>
-          <w:lang w:val="pt-BR"/>
-        </w:rPr>
-      </w:pPr>
-      <w:r>
-        <w:rPr>
-          <w:noProof/>
-          <w:lang w:val="pt-BR"/>
-        </w:rPr>
-        <w:t>8.1</w:t>
-      </w:r>
-      <w:r>
-        <w:rPr>
-          <w:noProof/>
-          <w:sz w:val="24"/>
-          <w:szCs w:val="24"/>
-          <w:lang w:val="pt-BR"/>
-        </w:rPr>
-        <w:tab/>
-      </w:r>
-      <w:r>
-        <w:rPr>
-          <w:noProof/>
-          <w:lang w:val="pt-BR"/>
-        </w:rPr>
-        <w:t>Visão Geral</w:t>
-      </w:r>
-      <w:r>
-        <w:rPr>
-          <w:noProof/>
-          <w:lang w:val="pt-BR"/>
-        </w:rPr>
-        <w:tab/>
-      </w:r>
-      <w:r>
-        <w:rPr>
-          <w:noProof/>
-          <w:lang w:val="pt-BR"/>
-        </w:rPr>
-        <w:fldChar w:fldCharType="begin"/>
-      </w:r>
-      <w:r>
-        <w:rPr>
-          <w:noProof/>
-          <w:lang w:val="pt-BR"/>
-        </w:rPr>
-        <w:instrText xml:space="preserve"> PAGEREF _Toc131243949 \h </w:instrText>
-      </w:r>
-      <w:r>
-        <w:rPr>
-          <w:noProof/>
-          <w:lang w:val="pt-BR"/>
-        </w:rPr>
-      </w:r>
-      <w:r>
-        <w:rPr>
-          <w:noProof/>
-          <w:lang w:val="pt-BR"/>
-        </w:rPr>
-        <w:fldChar w:fldCharType="separate"/>
-      </w:r>
-      <w:r>
-        <w:rPr>
-          <w:noProof/>
-          <w:lang w:val="pt-BR"/>
-        </w:rPr>
-        <w:t>3</w:t>
-      </w:r>
-      <w:r>
-        <w:rPr>
-          <w:noProof/>
-          <w:lang w:val="pt-BR"/>
-        </w:rPr>
-        <w:fldChar w:fldCharType="end"/>
-      </w:r>
-    </w:p>
-    <w:p>
-      <w:pPr>
-        <w:pStyle w:val="Sumrio2"/>
-        <w:tabs>
-          <w:tab w:val="left" w:pos="1000"/>
-        </w:tabs>
-        <w:rPr>
-          <w:noProof/>
-          <w:sz w:val="24"/>
-          <w:szCs w:val="24"/>
-          <w:lang w:val="pt-BR"/>
-        </w:rPr>
-      </w:pPr>
-      <w:r>
-        <w:rPr>
-          <w:noProof/>
-          <w:lang w:val="pt-BR"/>
-        </w:rPr>
-        <w:t>8.2</w:t>
-      </w:r>
-      <w:r>
-        <w:rPr>
-          <w:noProof/>
-          <w:sz w:val="24"/>
-          <w:szCs w:val="24"/>
-          <w:lang w:val="pt-BR"/>
-        </w:rPr>
-        <w:tab/>
-      </w:r>
-      <w:r>
-        <w:rPr>
-          <w:noProof/>
-          <w:lang w:val="pt-BR"/>
-        </w:rPr>
-        <w:t>Camadas</w:t>
-      </w:r>
-      <w:r>
-        <w:rPr>
-          <w:noProof/>
-          <w:lang w:val="pt-BR"/>
-        </w:rPr>
-        <w:tab/>
-      </w:r>
-      <w:r>
-        <w:rPr>
-          <w:noProof/>
-          <w:lang w:val="pt-BR"/>
-        </w:rPr>
-        <w:fldChar w:fldCharType="begin"/>
-      </w:r>
-      <w:r>
-        <w:rPr>
-          <w:noProof/>
-          <w:lang w:val="pt-BR"/>
-        </w:rPr>
-        <w:instrText xml:space="preserve"> PAGEREF _Toc131243950 \h </w:instrText>
-      </w:r>
-      <w:r>
-        <w:rPr>
-          <w:noProof/>
-          <w:lang w:val="pt-BR"/>
-        </w:rPr>
-      </w:r>
-      <w:r>
-        <w:rPr>
-          <w:noProof/>
-          <w:lang w:val="pt-BR"/>
-        </w:rPr>
-        <w:fldChar w:fldCharType="separate"/>
-      </w:r>
-      <w:r>
-        <w:rPr>
-          <w:noProof/>
-          <w:lang w:val="pt-BR"/>
-        </w:rPr>
-        <w:t>3</w:t>
-      </w:r>
-      <w:r>
-        <w:rPr>
-          <w:noProof/>
-          <w:lang w:val="pt-BR"/>
-        </w:rPr>
-        <w:fldChar w:fldCharType="end"/>
-      </w:r>
-    </w:p>
-    <w:p>
-      <w:pPr>
-        <w:pStyle w:val="Sumrio1"/>
-        <w:tabs>
-          <w:tab w:val="left" w:pos="432"/>
-        </w:tabs>
-        <w:rPr>
-          <w:noProof/>
-          <w:sz w:val="24"/>
-          <w:szCs w:val="24"/>
-          <w:lang w:val="pt-BR"/>
-        </w:rPr>
-      </w:pPr>
-      <w:r>
-        <w:rPr>
-          <w:noProof/>
-          <w:lang w:val="pt-BR"/>
-        </w:rPr>
-        <w:t>9.</w:t>
-      </w:r>
-      <w:r>
-        <w:rPr>
-          <w:noProof/>
-          <w:sz w:val="24"/>
-          <w:szCs w:val="24"/>
-          <w:lang w:val="pt-BR"/>
-        </w:rPr>
-        <w:tab/>
-      </w:r>
-      <w:r>
-        <w:rPr>
-          <w:noProof/>
-          <w:lang w:val="pt-BR"/>
-        </w:rPr>
-        <w:t>Visão de Dados (opcional)</w:t>
-      </w:r>
-      <w:r>
-        <w:rPr>
-          <w:noProof/>
-          <w:lang w:val="pt-BR"/>
-        </w:rPr>
-        <w:tab/>
-      </w:r>
-      <w:r>
-        <w:rPr>
-          <w:noProof/>
-          <w:lang w:val="pt-BR"/>
-        </w:rPr>
-        <w:fldChar w:fldCharType="begin"/>
-      </w:r>
-      <w:r>
-        <w:rPr>
-          <w:noProof/>
-          <w:lang w:val="pt-BR"/>
-        </w:rPr>
-        <w:instrText xml:space="preserve"> PAGEREF _Toc131243951 \h </w:instrText>
       </w:r>
       <w:r>
         <w:rPr>
@@ -2345,7 +1867,14 @@
           <w:noProof/>
           <w:lang w:val="pt-BR"/>
         </w:rPr>
-        <w:t>10.</w:t>
+        <w:t>8</w:t>
+      </w:r>
+      <w:r>
+        <w:rPr>
+          <w:noProof/>
+          <w:lang w:val="pt-BR"/>
+        </w:rPr>
+        <w:t>.</w:t>
       </w:r>
       <w:r>
         <w:rPr>
@@ -2354,7 +1883,7 @@
           <w:szCs w:val="24"/>
           <w:lang w:val="pt-BR"/>
         </w:rPr>
-        <w:tab/>
+        <w:t xml:space="preserve">   </w:t>
       </w:r>
       <w:r>
         <w:rPr>
@@ -2430,7 +1959,14 @@
           <w:noProof/>
           <w:lang w:val="pt-BR"/>
         </w:rPr>
-        <w:t>11.</w:t>
+        <w:t>9</w:t>
+      </w:r>
+      <w:r>
+        <w:rPr>
+          <w:noProof/>
+          <w:lang w:val="pt-BR"/>
+        </w:rPr>
+        <w:t>.</w:t>
       </w:r>
       <w:r>
         <w:rPr>
@@ -2439,7 +1975,7 @@
           <w:szCs w:val="24"/>
           <w:lang w:val="pt-BR"/>
         </w:rPr>
-        <w:tab/>
+        <w:t xml:space="preserve">   </w:t>
       </w:r>
       <w:r>
         <w:rPr>
@@ -2561,16 +2097,16 @@
           <w:lang w:val="pt-BR"/>
         </w:rPr>
       </w:pPr>
-      <w:bookmarkStart w:id="0" w:name="_Toc456598586"/>
-      <w:bookmarkStart w:id="1" w:name="_Toc131243933"/>
+      <w:bookmarkStart w:id="1" w:name="_Toc456598586"/>
+      <w:bookmarkStart w:id="2" w:name="_Toc131243933"/>
       <w:r>
         <w:rPr>
           <w:lang w:val="pt-BR"/>
         </w:rPr>
         <w:t>Introdução</w:t>
       </w:r>
-      <w:bookmarkEnd w:id="0"/>
       <w:bookmarkEnd w:id="1"/>
+      <w:bookmarkEnd w:id="2"/>
     </w:p>
     <w:p>
       <w:pPr>
@@ -2601,16 +2137,16 @@
           <w:lang w:val="pt-BR"/>
         </w:rPr>
       </w:pPr>
-      <w:bookmarkStart w:id="2" w:name="_Toc456598587"/>
-      <w:bookmarkStart w:id="3" w:name="_Toc131243934"/>
+      <w:bookmarkStart w:id="3" w:name="_Toc456598587"/>
+      <w:bookmarkStart w:id="4" w:name="_Toc131243934"/>
       <w:r>
         <w:rPr>
           <w:lang w:val="pt-BR"/>
         </w:rPr>
         <w:t>Objetivo</w:t>
       </w:r>
-      <w:bookmarkEnd w:id="2"/>
       <w:bookmarkEnd w:id="3"/>
+      <w:bookmarkEnd w:id="4"/>
     </w:p>
     <w:p>
       <w:pPr>
@@ -2619,7 +2155,7 @@
           <w:lang w:val="pt-BR"/>
         </w:rPr>
       </w:pPr>
-      <w:bookmarkStart w:id="4" w:name="_Toc456598588"/>
+      <w:bookmarkStart w:id="5" w:name="_Toc456598588"/>
       <w:r>
         <w:rPr>
           <w:lang w:val="pt-BR"/>
@@ -2642,15 +2178,15 @@
           <w:lang w:val="pt-BR"/>
         </w:rPr>
       </w:pPr>
-      <w:bookmarkStart w:id="5" w:name="_Toc131243935"/>
+      <w:bookmarkStart w:id="6" w:name="_Toc131243935"/>
       <w:r>
         <w:rPr>
           <w:lang w:val="pt-BR"/>
         </w:rPr>
         <w:t>Escopo</w:t>
       </w:r>
-      <w:bookmarkEnd w:id="4"/>
       <w:bookmarkEnd w:id="5"/>
+      <w:bookmarkEnd w:id="6"/>
     </w:p>
     <w:p>
       <w:pPr>
@@ -2681,16 +2217,16 @@
           <w:lang w:val="pt-BR"/>
         </w:rPr>
       </w:pPr>
-      <w:bookmarkStart w:id="6" w:name="_Toc456598591"/>
-      <w:bookmarkStart w:id="7" w:name="_Toc131243938"/>
+      <w:bookmarkStart w:id="7" w:name="_Toc456598591"/>
+      <w:bookmarkStart w:id="8" w:name="_Toc131243938"/>
       <w:r>
         <w:rPr>
           <w:lang w:val="pt-BR"/>
         </w:rPr>
         <w:t>Visão Geral</w:t>
       </w:r>
-      <w:bookmarkEnd w:id="6"/>
       <w:bookmarkEnd w:id="7"/>
+      <w:bookmarkEnd w:id="8"/>
     </w:p>
     <w:p>
       <w:pPr>
@@ -2735,14 +2271,14 @@
           <w:lang w:val="pt-BR"/>
         </w:rPr>
       </w:pPr>
-      <w:bookmarkStart w:id="8" w:name="_Toc131243939"/>
+      <w:bookmarkStart w:id="9" w:name="_Toc131243939"/>
       <w:r>
         <w:rPr>
           <w:lang w:val="pt-BR"/>
         </w:rPr>
         <w:t>Representação Arquitetural</w:t>
       </w:r>
-      <w:bookmarkEnd w:id="8"/>
+      <w:bookmarkEnd w:id="9"/>
       <w:r>
         <w:rPr>
           <w:lang w:val="pt-BR"/>
@@ -2846,7 +2382,7 @@
           <w:lang w:val="pt-BR"/>
         </w:rPr>
       </w:pPr>
-      <w:bookmarkStart w:id="9" w:name="_Toc131243940"/>
+      <w:bookmarkStart w:id="10" w:name="_Toc131243940"/>
       <w:proofErr w:type="gramStart"/>
       <w:r>
         <w:rPr>
@@ -2861,7 +2397,7 @@
         </w:rPr>
         <w:t>estrições e Metas Arquiteturais</w:t>
       </w:r>
-      <w:bookmarkEnd w:id="9"/>
+      <w:bookmarkEnd w:id="10"/>
       <w:proofErr w:type="gramEnd"/>
       <w:r>
         <w:rPr>
@@ -3073,15 +2609,14 @@
           <w:lang w:val="pt-BR"/>
         </w:rPr>
       </w:pPr>
-      <w:bookmarkStart w:id="10" w:name="_Toc131243941"/>
-      <w:bookmarkStart w:id="11" w:name="_GoBack"/>
+      <w:bookmarkStart w:id="11" w:name="_Toc131243941"/>
       <w:r>
         <w:rPr>
           <w:lang w:val="pt-BR"/>
         </w:rPr>
         <w:t>Visão de Casos de Uso</w:t>
       </w:r>
-      <w:bookmarkEnd w:id="10"/>
+      <w:bookmarkEnd w:id="11"/>
       <w:r>
         <w:rPr>
           <w:lang w:val="pt-BR"/>
@@ -3089,7 +2624,6 @@
         <w:t xml:space="preserve"> </w:t>
       </w:r>
     </w:p>
-    <w:bookmarkEnd w:id="11"/>
     <w:p>
       <w:pPr>
         <w:rPr>
@@ -3360,13 +2894,7 @@
         <w:rPr>
           <w:lang w:val="pt-BR"/>
         </w:rPr>
-        <w:t xml:space="preserve">Consultar Relatório </w:t>
-      </w:r>
-      <w:r>
-        <w:rPr>
-          <w:lang w:val="pt-BR"/>
-        </w:rPr>
-        <w:t>Diário Idoso;</w:t>
+        <w:t>Consultar Relatório Diário Idoso;</w:t>
       </w:r>
       <w:r>
         <w:rPr>
@@ -3385,7 +2913,7 @@
     </w:p>
     <w:p>
       <w:pPr>
-        <w:pStyle w:val="Ttulo2"/>
+        <w:pStyle w:val="Ttulo1"/>
         <w:rPr>
           <w:lang w:val="pt-BR"/>
         </w:rPr>
@@ -3628,19 +3156,232 @@
     </w:p>
     <w:p>
       <w:pPr>
-        <w:pStyle w:val="Ttulo2"/>
-        <w:rPr>
-          <w:lang w:val="pt-BR"/>
-        </w:rPr>
-      </w:pPr>
-      <w:bookmarkStart w:id="14" w:name="_Toc131243944"/>
-      <w:r>
-        <w:rPr>
-          <w:lang w:val="pt-BR"/>
-        </w:rPr>
-        <w:t>Pacotes de Design Significativos do Ponto de Vista da Arquitetura</w:t>
+        <w:pStyle w:val="Ttulo1"/>
+        <w:rPr>
+          <w:lang w:val="pt-BR"/>
+        </w:rPr>
+      </w:pPr>
+      <w:bookmarkStart w:id="14" w:name="_Toc131243948"/>
+      <w:r>
+        <w:rPr>
+          <w:lang w:val="pt-BR"/>
+        </w:rPr>
+        <w:t>Visão da Implementação</w:t>
       </w:r>
       <w:bookmarkEnd w:id="14"/>
+      <w:r>
+        <w:rPr>
+          <w:lang w:val="pt-BR"/>
+        </w:rPr>
+        <w:t xml:space="preserve"> </w:t>
+      </w:r>
+    </w:p>
+    <w:p>
+      <w:pPr>
+        <w:pStyle w:val="Corpodetexto"/>
+        <w:rPr>
+          <w:lang w:val="pt-BR"/>
+        </w:rPr>
+      </w:pPr>
+      <w:r>
+        <w:rPr>
+          <w:lang w:val="pt-BR"/>
+        </w:rPr>
+        <w:t>O software será dividido em duas camadas, camada de usuário/funcionário e camada de cliente.</w:t>
+      </w:r>
+    </w:p>
+    <w:p>
+      <w:pPr>
+        <w:pStyle w:val="PargrafodaLista"/>
+        <w:numPr>
+          <w:ilvl w:val="0"/>
+          <w:numId w:val="31"/>
+        </w:numPr>
+        <w:rPr>
+          <w:lang w:val="pt-BR"/>
+        </w:rPr>
+      </w:pPr>
+      <w:r>
+        <w:rPr>
+          <w:lang w:val="pt-BR"/>
+        </w:rPr>
+        <w:t>Camada de usuário</w:t>
+      </w:r>
+      <w:r>
+        <w:rPr>
+          <w:lang w:val="pt-BR"/>
+        </w:rPr>
+        <w:t xml:space="preserve"> </w:t>
+      </w:r>
+      <w:r>
+        <w:rPr>
+          <w:lang w:val="pt-BR"/>
+        </w:rPr>
+        <w:t xml:space="preserve">terá funcionalidades como </w:t>
+      </w:r>
+      <w:r>
+        <w:rPr>
+          <w:lang w:val="pt-BR"/>
+        </w:rPr>
+        <w:t>Efetuar Login</w:t>
+      </w:r>
+      <w:r>
+        <w:rPr>
+          <w:lang w:val="pt-BR"/>
+        </w:rPr>
+        <w:t xml:space="preserve">, Cadastrar Funcionário, </w:t>
+      </w:r>
+      <w:r>
+        <w:rPr>
+          <w:lang w:val="pt-BR"/>
+        </w:rPr>
+        <w:t xml:space="preserve">Editar </w:t>
+      </w:r>
+      <w:r>
+        <w:rPr>
+          <w:lang w:val="pt-BR"/>
+        </w:rPr>
+        <w:t xml:space="preserve">Funcionário, Apagar Funcionário, Escala de Funcionários, </w:t>
+      </w:r>
+      <w:proofErr w:type="spellStart"/>
+      <w:r>
+        <w:rPr>
+          <w:lang w:val="pt-BR"/>
+        </w:rPr>
+        <w:t>Check-list</w:t>
+      </w:r>
+      <w:proofErr w:type="spellEnd"/>
+      <w:r>
+        <w:rPr>
+          <w:lang w:val="pt-BR"/>
+        </w:rPr>
+        <w:t xml:space="preserve"> enfermeira, </w:t>
+      </w:r>
+      <w:proofErr w:type="gramStart"/>
+      <w:r>
+        <w:rPr>
+          <w:lang w:val="pt-BR"/>
+        </w:rPr>
+        <w:t>Anexar</w:t>
+      </w:r>
+      <w:proofErr w:type="gramEnd"/>
+      <w:r>
+        <w:rPr>
+          <w:lang w:val="pt-BR"/>
+        </w:rPr>
+        <w:t xml:space="preserve"> documentos</w:t>
+      </w:r>
+      <w:r>
+        <w:rPr>
+          <w:lang w:val="pt-BR"/>
+        </w:rPr>
+        <w:t xml:space="preserve"> e entre outras implícitas nessas já citadas</w:t>
+      </w:r>
+      <w:r>
+        <w:rPr>
+          <w:lang w:val="pt-BR"/>
+        </w:rPr>
+        <w:t>.</w:t>
+      </w:r>
+    </w:p>
+    <w:p>
+      <w:pPr>
+        <w:pStyle w:val="PargrafodaLista"/>
+        <w:numPr>
+          <w:ilvl w:val="0"/>
+          <w:numId w:val="31"/>
+        </w:numPr>
+        <w:rPr>
+          <w:lang w:val="pt-BR"/>
+        </w:rPr>
+      </w:pPr>
+      <w:r>
+        <w:rPr>
+          <w:lang w:val="pt-BR"/>
+        </w:rPr>
+        <w:lastRenderedPageBreak/>
+        <w:t>Camada de cliente ter</w:t>
+      </w:r>
+      <w:r>
+        <w:rPr>
+          <w:lang w:val="pt-BR"/>
+        </w:rPr>
+        <w:t xml:space="preserve">á funcionalidade como Cadastrar Idoso, Editar Idoso, </w:t>
+      </w:r>
+      <w:r>
+        <w:rPr>
+          <w:lang w:val="pt-BR"/>
+        </w:rPr>
+        <w:t>A</w:t>
+      </w:r>
+      <w:r>
+        <w:rPr>
+          <w:lang w:val="pt-BR"/>
+        </w:rPr>
+        <w:t xml:space="preserve">pagar Idoso, </w:t>
+      </w:r>
+      <w:r>
+        <w:rPr>
+          <w:lang w:val="pt-BR"/>
+        </w:rPr>
+        <w:t>A</w:t>
+      </w:r>
+      <w:r>
+        <w:rPr>
+          <w:lang w:val="pt-BR"/>
+        </w:rPr>
+        <w:t xml:space="preserve">dicionar Relatório Diário Idoso, Editar Relatório Diário Idoso. </w:t>
+      </w:r>
+      <w:r>
+        <w:rPr>
+          <w:lang w:val="pt-BR"/>
+        </w:rPr>
+        <w:t>C</w:t>
+      </w:r>
+      <w:r>
+        <w:rPr>
+          <w:lang w:val="pt-BR"/>
+        </w:rPr>
+        <w:t>onsultar Relatório Diário Idoso e entre outras implícitas nessas já citadas.</w:t>
+      </w:r>
+      <w:r>
+        <w:rPr>
+          <w:lang w:val="pt-BR"/>
+        </w:rPr>
+        <w:tab/>
+      </w:r>
+    </w:p>
+    <w:p>
+      <w:pPr>
+        <w:pStyle w:val="PargrafodaLista"/>
+        <w:ind w:left="1080"/>
+        <w:rPr>
+          <w:lang w:val="pt-BR"/>
+        </w:rPr>
+      </w:pPr>
+    </w:p>
+    <w:p>
+      <w:pPr>
+        <w:pStyle w:val="Ttulo1"/>
+        <w:rPr>
+          <w:lang w:val="pt-BR"/>
+        </w:rPr>
+      </w:pPr>
+      <w:bookmarkStart w:id="15" w:name="_Toc131243947"/>
+      <w:bookmarkStart w:id="16" w:name="_Toc131243951"/>
+      <w:r>
+        <w:rPr>
+          <w:lang w:val="pt-BR"/>
+        </w:rPr>
+        <w:t xml:space="preserve">Visualização da </w:t>
+      </w:r>
+      <w:bookmarkEnd w:id="15"/>
+      <w:r>
+        <w:rPr>
+          <w:lang w:val="pt-BR"/>
+        </w:rPr>
+        <w:t xml:space="preserve">Implantação </w:t>
+      </w:r>
     </w:p>
     <w:p>
       <w:pPr>
@@ -3654,390 +3395,53 @@
         <w:rPr>
           <w:lang w:val="pt-BR"/>
         </w:rPr>
-        <w:t>[Para</w:t>
+        <w:t>[Esta</w:t>
       </w:r>
       <w:proofErr w:type="gramEnd"/>
       <w:r>
         <w:rPr>
           <w:lang w:val="pt-BR"/>
         </w:rPr>
-        <w:t xml:space="preserve"> cada pacote significativo, inclua uma subseção com o respectivo nome, uma breve descrição e um diagrama com todos os pacotes e classes significativos nele contidos. </w:t>
-      </w:r>
-    </w:p>
-    <w:p>
-      <w:pPr>
-        <w:pStyle w:val="InfoBlue"/>
-        <w:rPr>
-          <w:lang w:val="pt-BR"/>
-        </w:rPr>
-      </w:pPr>
-      <w:r>
-        <w:rPr>
-          <w:lang w:val="pt-BR"/>
-        </w:rPr>
-        <w:t xml:space="preserve">Para cada classe significativa no pacote, inclua o respectivo nome, uma breve descrição e, opcionalmente, uma descrição de algumas das suas principais responsabilidades, operações e </w:t>
+        <w:t xml:space="preserve"> seção descreve uma ou mais configurações da rede física (hardware) na qual o software é implantado e executado. Ela é uma visão do Modelo de Implantação. No mínimo, para cada configuração, ela deve indicar os nós físicos (computadores, CPUs) que executam o software e suas interconexões (barramento, LAN, ponto a ponto, etc.) Inclui também um mapeamento dos processos da </w:t>
+      </w:r>
+      <w:r>
+        <w:rPr>
+          <w:rStyle w:val="Forte"/>
+          <w:lang w:val="pt-BR"/>
+        </w:rPr>
+        <w:t>Visualização do Processo</w:t>
+      </w:r>
+      <w:r>
+        <w:rPr>
+          <w:lang w:val="pt-BR"/>
+        </w:rPr>
+        <w:t xml:space="preserve"> sobre os nós </w:t>
       </w:r>
       <w:proofErr w:type="gramStart"/>
       <w:r>
         <w:rPr>
           <w:lang w:val="pt-BR"/>
         </w:rPr>
-        <w:t>atributos.]</w:t>
+        <w:t>físicos.]</w:t>
       </w:r>
       <w:proofErr w:type="gramEnd"/>
     </w:p>
     <w:p>
       <w:pPr>
-        <w:pStyle w:val="Ttulo2"/>
-        <w:rPr>
-          <w:lang w:val="pt-BR"/>
-        </w:rPr>
-      </w:pPr>
-      <w:bookmarkStart w:id="15" w:name="_Toc131243945"/>
-      <w:r>
-        <w:rPr>
-          <w:lang w:val="pt-BR"/>
-        </w:rPr>
-        <w:lastRenderedPageBreak/>
-        <w:t>Realizações de Casos de Uso</w:t>
-      </w:r>
-      <w:bookmarkEnd w:id="15"/>
-    </w:p>
-    <w:p>
-      <w:pPr>
-        <w:pStyle w:val="InfoBlue"/>
-        <w:rPr>
-          <w:lang w:val="pt-BR"/>
-        </w:rPr>
-      </w:pPr>
-      <w:r>
-        <w:rPr>
-          <w:lang w:val="pt-BR"/>
-        </w:rPr>
-        <w:t xml:space="preserve">[Esta seção ilustra o funcionamento do software, apresentando algumas realizações (ou cenários) de casos de uso selecionadas e explica como os diversos elementos do modelo de design contribuem para a respectiva </w:t>
-      </w:r>
-      <w:proofErr w:type="gramStart"/>
-      <w:r>
-        <w:rPr>
-          <w:lang w:val="pt-BR"/>
-        </w:rPr>
-        <w:t>funcionalidade.]</w:t>
-      </w:r>
-      <w:proofErr w:type="gramEnd"/>
-    </w:p>
-    <w:p>
-      <w:pPr>
         <w:pStyle w:val="Ttulo1"/>
         <w:rPr>
           <w:lang w:val="pt-BR"/>
         </w:rPr>
       </w:pPr>
-      <w:bookmarkStart w:id="16" w:name="_Toc131243946"/>
-      <w:r>
-        <w:rPr>
-          <w:lang w:val="pt-BR"/>
-        </w:rPr>
-        <w:t>Visão de Processos</w:t>
-      </w:r>
+      <w:bookmarkStart w:id="17" w:name="_Toc131243952"/>
       <w:bookmarkEnd w:id="16"/>
       <w:r>
         <w:rPr>
           <w:lang w:val="pt-BR"/>
         </w:rPr>
-        <w:t xml:space="preserve"> </w:t>
-      </w:r>
-    </w:p>
-    <w:p>
-      <w:pPr>
-        <w:pStyle w:val="InfoBlue"/>
-        <w:rPr>
-          <w:lang w:val="pt-BR"/>
-        </w:rPr>
-      </w:pPr>
-      <w:proofErr w:type="gramStart"/>
-      <w:r>
-        <w:rPr>
-          <w:lang w:val="pt-BR"/>
-        </w:rPr>
-        <w:t>[Esta</w:t>
-      </w:r>
-      <w:proofErr w:type="gramEnd"/>
-      <w:r>
-        <w:rPr>
-          <w:lang w:val="pt-BR"/>
-        </w:rPr>
-        <w:t xml:space="preserve"> seção descreve a decomposição do sistema em processos leves (encadeamentos simples de controle) e processos pesados (agrupamentos de processos leves). Organize a seção em grupos de processos que se comunicam ou interagem. Descreva os modos principais de comunicação entre processos, como transmissão de mensagens e </w:t>
-      </w:r>
-      <w:proofErr w:type="gramStart"/>
-      <w:r>
-        <w:rPr>
-          <w:lang w:val="pt-BR"/>
-        </w:rPr>
-        <w:t>interrupções.]</w:t>
-      </w:r>
-      <w:proofErr w:type="gramEnd"/>
-    </w:p>
-    <w:p>
-      <w:pPr>
-        <w:pStyle w:val="Ttulo1"/>
-        <w:rPr>
-          <w:lang w:val="pt-BR"/>
-        </w:rPr>
-      </w:pPr>
-      <w:bookmarkStart w:id="17" w:name="_Toc131243948"/>
-      <w:r>
-        <w:rPr>
-          <w:lang w:val="pt-BR"/>
-        </w:rPr>
-        <w:t>Visão da Implementação</w:t>
+        <w:t>Tamanho e Desempenho</w:t>
       </w:r>
       <w:bookmarkEnd w:id="17"/>
-      <w:r>
-        <w:rPr>
-          <w:lang w:val="pt-BR"/>
-        </w:rPr>
-        <w:t xml:space="preserve"> </w:t>
-      </w:r>
-    </w:p>
-    <w:p>
-      <w:pPr>
-        <w:pStyle w:val="InfoBlue"/>
-        <w:rPr>
-          <w:lang w:val="pt-BR"/>
-        </w:rPr>
-      </w:pPr>
-      <w:r>
-        <w:rPr>
-          <w:lang w:val="pt-BR"/>
-        </w:rPr>
-        <w:t xml:space="preserve">[Esta seção descreve a estrutura geral do modelo de implementação, a divisão do software em camadas e subsistemas no modelo de implementação e todos os componentes significativos do ponto de vista da </w:t>
-      </w:r>
-      <w:proofErr w:type="gramStart"/>
-      <w:r>
-        <w:rPr>
-          <w:lang w:val="pt-BR"/>
-        </w:rPr>
-        <w:t>arquitetura.]</w:t>
-      </w:r>
-      <w:proofErr w:type="gramEnd"/>
-    </w:p>
-    <w:p>
-      <w:pPr>
-        <w:pStyle w:val="Ttulo2"/>
-        <w:rPr>
-          <w:lang w:val="pt-BR"/>
-        </w:rPr>
-      </w:pPr>
-      <w:bookmarkStart w:id="18" w:name="_Toc131243949"/>
-      <w:r>
-        <w:rPr>
-          <w:lang w:val="pt-BR"/>
-        </w:rPr>
-        <w:t>Visão Geral</w:t>
-      </w:r>
-      <w:bookmarkEnd w:id="18"/>
-    </w:p>
-    <w:p>
-      <w:pPr>
-        <w:pStyle w:val="InfoBlue"/>
-        <w:rPr>
-          <w:lang w:val="pt-BR"/>
-        </w:rPr>
-      </w:pPr>
-      <w:proofErr w:type="gramStart"/>
-      <w:r>
-        <w:rPr>
-          <w:lang w:val="pt-BR"/>
-        </w:rPr>
-        <w:t>[</w:t>
-      </w:r>
-      <w:proofErr w:type="spellStart"/>
-      <w:r>
-        <w:rPr>
-          <w:lang w:val="pt-BR"/>
-        </w:rPr>
-        <w:t>Esta</w:t>
-      </w:r>
-      <w:proofErr w:type="spellEnd"/>
-      <w:proofErr w:type="gramEnd"/>
-      <w:r>
-        <w:rPr>
-          <w:lang w:val="pt-BR"/>
-        </w:rPr>
-        <w:t xml:space="preserve"> subseção nomeia e define as diversas camadas e o seu conteúdo, as regras que determinam a inclusão em uma camada específica e as fronteiras entre as camadas. Inclua um diagrama de componentes que mostre os relacionamentos entre as camadas. ]</w:t>
-      </w:r>
-    </w:p>
-    <w:p>
-      <w:pPr>
-        <w:pStyle w:val="Ttulo2"/>
-        <w:rPr>
-          <w:lang w:val="pt-BR"/>
-        </w:rPr>
-      </w:pPr>
-      <w:bookmarkStart w:id="19" w:name="_Toc131243950"/>
-      <w:r>
-        <w:rPr>
-          <w:lang w:val="pt-BR"/>
-        </w:rPr>
-        <w:t>Camadas</w:t>
-      </w:r>
-      <w:bookmarkEnd w:id="19"/>
-    </w:p>
-    <w:p>
-      <w:pPr>
-        <w:pStyle w:val="InfoBlue"/>
-        <w:rPr>
-          <w:lang w:val="pt-BR"/>
-        </w:rPr>
-      </w:pPr>
-      <w:r>
-        <w:rPr>
-          <w:lang w:val="pt-BR"/>
-        </w:rPr>
-        <w:t xml:space="preserve">[Para cada camada, inclua uma subseção com o respectivo nome, uma lista dos subsistemas localizados na camada e um diagrama de </w:t>
-      </w:r>
-      <w:proofErr w:type="gramStart"/>
-      <w:r>
-        <w:rPr>
-          <w:lang w:val="pt-BR"/>
-        </w:rPr>
-        <w:t>componentes.]</w:t>
-      </w:r>
-      <w:proofErr w:type="gramEnd"/>
-    </w:p>
-    <w:p>
-      <w:pPr>
-        <w:rPr>
-          <w:lang w:val="pt-BR"/>
-        </w:rPr>
-      </w:pPr>
-    </w:p>
-    <w:p>
-      <w:pPr>
-        <w:pStyle w:val="Ttulo1"/>
-        <w:rPr>
-          <w:lang w:val="pt-BR"/>
-        </w:rPr>
-      </w:pPr>
-      <w:bookmarkStart w:id="20" w:name="_Toc131243947"/>
-      <w:bookmarkStart w:id="21" w:name="_Toc131243951"/>
-      <w:r>
-        <w:rPr>
-          <w:lang w:val="pt-BR"/>
-        </w:rPr>
-        <w:t xml:space="preserve">Visualização da </w:t>
-      </w:r>
-      <w:bookmarkEnd w:id="20"/>
-      <w:r>
-        <w:rPr>
-          <w:lang w:val="pt-BR"/>
-        </w:rPr>
-        <w:t xml:space="preserve">Implantação </w:t>
-      </w:r>
-    </w:p>
-    <w:p>
-      <w:pPr>
-        <w:pStyle w:val="InfoBlue"/>
-        <w:rPr>
-          <w:lang w:val="pt-BR"/>
-        </w:rPr>
-      </w:pPr>
-      <w:proofErr w:type="gramStart"/>
-      <w:r>
-        <w:rPr>
-          <w:lang w:val="pt-BR"/>
-        </w:rPr>
-        <w:t>[Esta</w:t>
-      </w:r>
-      <w:proofErr w:type="gramEnd"/>
-      <w:r>
-        <w:rPr>
-          <w:lang w:val="pt-BR"/>
-        </w:rPr>
-        <w:t xml:space="preserve"> seção descreve uma ou mais configurações da rede física (hardware) na qual o software é implantado e executado. Ela é uma visão do Modelo de Implantação. No mínimo, para cada configuração, ela deve indicar os nós físicos (computadores, CPUs) que executam o software e suas interconexões (barramento, LAN, ponto a ponto, etc.) Inclui também um mapeamento dos processos da </w:t>
-      </w:r>
-      <w:r>
-        <w:rPr>
-          <w:rStyle w:val="Forte"/>
-          <w:lang w:val="pt-BR"/>
-        </w:rPr>
-        <w:t>Visualização do Processo</w:t>
-      </w:r>
-      <w:r>
-        <w:rPr>
-          <w:lang w:val="pt-BR"/>
-        </w:rPr>
-        <w:t xml:space="preserve"> sobre os nós </w:t>
-      </w:r>
-      <w:proofErr w:type="gramStart"/>
-      <w:r>
-        <w:rPr>
-          <w:lang w:val="pt-BR"/>
-        </w:rPr>
-        <w:t>físicos.]</w:t>
-      </w:r>
-      <w:proofErr w:type="gramEnd"/>
-    </w:p>
-    <w:p>
-      <w:pPr>
-        <w:pStyle w:val="Ttulo1"/>
-        <w:rPr>
-          <w:lang w:val="pt-BR"/>
-        </w:rPr>
-      </w:pPr>
-      <w:r>
-        <w:rPr>
-          <w:lang w:val="pt-BR"/>
-        </w:rPr>
-        <w:t>Visão de Dados</w:t>
-      </w:r>
-      <w:bookmarkEnd w:id="21"/>
-    </w:p>
-    <w:p>
-      <w:pPr>
-        <w:pStyle w:val="InfoBlue"/>
-        <w:rPr>
-          <w:lang w:val="pt-BR"/>
-        </w:rPr>
-      </w:pPr>
-      <w:proofErr w:type="gramStart"/>
-      <w:r>
-        <w:rPr>
-          <w:lang w:val="pt-BR"/>
-        </w:rPr>
-        <w:t>[Uma</w:t>
-      </w:r>
-      <w:proofErr w:type="gramEnd"/>
-      <w:r>
-        <w:rPr>
-          <w:lang w:val="pt-BR"/>
-        </w:rPr>
-        <w:t xml:space="preserve"> descrição da perspectiva de armazenamento de dados persistentes do sistema. Esta seção será opcional se os dados persistentes forem poucos ou inexistentes ou se a conversão entre o Modelo de Design e o Modelo de Dados for </w:t>
-      </w:r>
-      <w:proofErr w:type="gramStart"/>
-      <w:r>
-        <w:rPr>
-          <w:lang w:val="pt-BR"/>
-        </w:rPr>
-        <w:t>trivial.]</w:t>
-      </w:r>
-      <w:proofErr w:type="gramEnd"/>
-    </w:p>
-    <w:p>
-      <w:pPr>
-        <w:pStyle w:val="Ttulo1"/>
-        <w:rPr>
-          <w:lang w:val="pt-BR"/>
-        </w:rPr>
-      </w:pPr>
-      <w:bookmarkStart w:id="22" w:name="_Toc131243952"/>
-      <w:r>
-        <w:rPr>
-          <w:lang w:val="pt-BR"/>
-        </w:rPr>
-        <w:t>Tamanho e Desempenho</w:t>
-      </w:r>
-      <w:bookmarkEnd w:id="22"/>
       <w:r>
         <w:rPr>
           <w:lang w:val="pt-BR"/>
@@ -4187,14 +3591,14 @@
           <w:lang w:val="pt-BR"/>
         </w:rPr>
       </w:pPr>
-      <w:bookmarkStart w:id="23" w:name="_Toc131243953"/>
+      <w:bookmarkStart w:id="18" w:name="_Toc131243953"/>
       <w:r>
         <w:rPr>
           <w:lang w:val="pt-BR"/>
         </w:rPr>
         <w:t>Qualidade</w:t>
       </w:r>
-      <w:bookmarkEnd w:id="23"/>
+      <w:bookmarkEnd w:id="18"/>
       <w:r>
         <w:rPr>
           <w:lang w:val="pt-BR"/>
@@ -4235,7 +3639,6 @@
         <w:rPr>
           <w:lang w:val="pt-BR"/>
         </w:rPr>
-        <w:lastRenderedPageBreak/>
         <w:t>Disponibilidade: O sistema ficará disponível 24x7, com exceções de pequenas paradas para correções ou upgrades;</w:t>
       </w:r>
     </w:p>
@@ -4301,7 +3704,7 @@
 </file>
 
 <file path=word/endnotes.xml><?xml version="1.0" encoding="utf-8"?>
-<w:endnotes xmlns:wpc="http://schemas.microsoft.com/office/word/2010/wordprocessingCanvas" xmlns:cx="http://schemas.microsoft.com/office/drawing/2014/chartex" xmlns:cx1="http://schemas.microsoft.com/office/drawing/2015/9/8/chartex" xmlns:mc="http://schemas.openxmlformats.org/markup-compatibility/2006" xmlns:o="urn:schemas-microsoft-com:office:office" xmlns:r="http://schemas.openxmlformats.org/officeDocument/2006/relationships" xmlns:m="http://schemas.openxmlformats.org/officeDocument/2006/math" xmlns:v="urn:schemas-microsoft-com:vml" xmlns:wp14="http://schemas.microsoft.com/office/word/2010/wordprocessingDrawing" xmlns:wp="http://schemas.openxmlformats.org/drawingml/2006/wordprocessingDrawing" xmlns:w10="urn:schemas-microsoft-com:office:word" xmlns:w="http://schemas.openxmlformats.org/wordprocessingml/2006/main" xmlns:w14="http://schemas.microsoft.com/office/word/2010/wordml" xmlns:w15="http://schemas.microsoft.com/office/word/2012/wordml" xmlns:w16se="http://schemas.microsoft.com/office/word/2015/wordml/symex" xmlns:wpg="http://schemas.microsoft.com/office/word/2010/wordprocessingGroup" xmlns:wpi="http://schemas.microsoft.com/office/word/2010/wordprocessingInk" xmlns:wne="http://schemas.microsoft.com/office/word/2006/wordml" xmlns:wps="http://schemas.microsoft.com/office/word/2010/wordprocessingShape" mc:Ignorable="w14 w15 w16se wp14">
+<w:endnotes xmlns:wpc="http://schemas.microsoft.com/office/word/2010/wordprocessingCanvas" xmlns:cx="http://schemas.microsoft.com/office/drawing/2014/chartex" xmlns:cx1="http://schemas.microsoft.com/office/drawing/2015/9/8/chartex" xmlns:cx2="http://schemas.microsoft.com/office/drawing/2015/10/21/chartex" xmlns:cx3="http://schemas.microsoft.com/office/drawing/2016/5/9/chartex" xmlns:cx4="http://schemas.microsoft.com/office/drawing/2016/5/10/chartex" xmlns:cx5="http://schemas.microsoft.com/office/drawing/2016/5/11/chartex" xmlns:cx6="http://schemas.microsoft.com/office/drawing/2016/5/12/chartex" xmlns:cx7="http://schemas.microsoft.com/office/drawing/2016/5/13/chartex" xmlns:cx8="http://schemas.microsoft.com/office/drawing/2016/5/14/chartex" xmlns:mc="http://schemas.openxmlformats.org/markup-compatibility/2006" xmlns:aink="http://schemas.microsoft.com/office/drawing/2016/ink" xmlns:am3d="http://schemas.microsoft.com/office/drawing/2017/model3d" xmlns:o="urn:schemas-microsoft-com:office:office" xmlns:r="http://schemas.openxmlformats.org/officeDocument/2006/relationships" xmlns:m="http://schemas.openxmlformats.org/officeDocument/2006/math" xmlns:v="urn:schemas-microsoft-com:vml" xmlns:wp14="http://schemas.microsoft.com/office/word/2010/wordprocessingDrawing" xmlns:wp="http://schemas.openxmlformats.org/drawingml/2006/wordprocessingDrawing" xmlns:w10="urn:schemas-microsoft-com:office:word" xmlns:w="http://schemas.openxmlformats.org/wordprocessingml/2006/main" xmlns:w14="http://schemas.microsoft.com/office/word/2010/wordml" xmlns:w15="http://schemas.microsoft.com/office/word/2012/wordml" xmlns:w16cid="http://schemas.microsoft.com/office/word/2016/wordml/cid" xmlns:w16se="http://schemas.microsoft.com/office/word/2015/wordml/symex" xmlns:wpg="http://schemas.microsoft.com/office/word/2010/wordprocessingGroup" xmlns:wpi="http://schemas.microsoft.com/office/word/2010/wordprocessingInk" xmlns:wne="http://schemas.microsoft.com/office/word/2006/wordml" xmlns:wps="http://schemas.microsoft.com/office/word/2010/wordprocessingShape" mc:Ignorable="w14 w15 w16se w16cid wp14">
   <w:endnote w:type="separator" w:id="-1">
     <w:p>
       <w:pPr>
@@ -4326,7 +3729,7 @@
 </file>
 
 <file path=word/footer1.xml><?xml version="1.0" encoding="utf-8"?>
-<w:ftr xmlns:wpc="http://schemas.microsoft.com/office/word/2010/wordprocessingCanvas" xmlns:cx="http://schemas.microsoft.com/office/drawing/2014/chartex" xmlns:cx1="http://schemas.microsoft.com/office/drawing/2015/9/8/chartex" xmlns:mc="http://schemas.openxmlformats.org/markup-compatibility/2006" xmlns:o="urn:schemas-microsoft-com:office:office" xmlns:r="http://schemas.openxmlformats.org/officeDocument/2006/relationships" xmlns:m="http://schemas.openxmlformats.org/officeDocument/2006/math" xmlns:v="urn:schemas-microsoft-com:vml" xmlns:wp14="http://schemas.microsoft.com/office/word/2010/wordprocessingDrawing" xmlns:wp="http://schemas.openxmlformats.org/drawingml/2006/wordprocessingDrawing" xmlns:w10="urn:schemas-microsoft-com:office:word" xmlns:w="http://schemas.openxmlformats.org/wordprocessingml/2006/main" xmlns:w14="http://schemas.microsoft.com/office/word/2010/wordml" xmlns:w15="http://schemas.microsoft.com/office/word/2012/wordml" xmlns:w16se="http://schemas.microsoft.com/office/word/2015/wordml/symex" xmlns:wpg="http://schemas.microsoft.com/office/word/2010/wordprocessingGroup" xmlns:wpi="http://schemas.microsoft.com/office/word/2010/wordprocessingInk" xmlns:wne="http://schemas.microsoft.com/office/word/2006/wordml" xmlns:wps="http://schemas.microsoft.com/office/word/2010/wordprocessingShape" mc:Ignorable="w14 w15 w16se wp14">
+<w:ftr xmlns:wpc="http://schemas.microsoft.com/office/word/2010/wordprocessingCanvas" xmlns:cx="http://schemas.microsoft.com/office/drawing/2014/chartex" xmlns:cx1="http://schemas.microsoft.com/office/drawing/2015/9/8/chartex" xmlns:cx2="http://schemas.microsoft.com/office/drawing/2015/10/21/chartex" xmlns:cx3="http://schemas.microsoft.com/office/drawing/2016/5/9/chartex" xmlns:cx4="http://schemas.microsoft.com/office/drawing/2016/5/10/chartex" xmlns:cx5="http://schemas.microsoft.com/office/drawing/2016/5/11/chartex" xmlns:cx6="http://schemas.microsoft.com/office/drawing/2016/5/12/chartex" xmlns:cx7="http://schemas.microsoft.com/office/drawing/2016/5/13/chartex" xmlns:cx8="http://schemas.microsoft.com/office/drawing/2016/5/14/chartex" xmlns:mc="http://schemas.openxmlformats.org/markup-compatibility/2006" xmlns:aink="http://schemas.microsoft.com/office/drawing/2016/ink" xmlns:am3d="http://schemas.microsoft.com/office/drawing/2017/model3d" xmlns:o="urn:schemas-microsoft-com:office:office" xmlns:r="http://schemas.openxmlformats.org/officeDocument/2006/relationships" xmlns:m="http://schemas.openxmlformats.org/officeDocument/2006/math" xmlns:v="urn:schemas-microsoft-com:vml" xmlns:wp14="http://schemas.microsoft.com/office/word/2010/wordprocessingDrawing" xmlns:wp="http://schemas.openxmlformats.org/drawingml/2006/wordprocessingDrawing" xmlns:w10="urn:schemas-microsoft-com:office:word" xmlns:w="http://schemas.openxmlformats.org/wordprocessingml/2006/main" xmlns:w14="http://schemas.microsoft.com/office/word/2010/wordml" xmlns:w15="http://schemas.microsoft.com/office/word/2012/wordml" xmlns:w16cid="http://schemas.microsoft.com/office/word/2016/wordml/cid" xmlns:w16se="http://schemas.microsoft.com/office/word/2015/wordml/symex" xmlns:wpg="http://schemas.microsoft.com/office/word/2010/wordprocessingGroup" xmlns:wpi="http://schemas.microsoft.com/office/word/2010/wordprocessingInk" xmlns:wne="http://schemas.microsoft.com/office/word/2006/wordml" xmlns:wps="http://schemas.microsoft.com/office/word/2010/wordprocessingShape" mc:Ignorable="w14 w15 w16se w16cid wp14">
   <w:tbl>
     <w:tblPr>
       <w:tblW w:w="0" w:type="auto"/>
@@ -4448,7 +3851,7 @@
               <w:rStyle w:val="Nmerodepgina"/>
               <w:noProof/>
             </w:rPr>
-            <w:t>5</w:t>
+            <w:t>3</w:t>
           </w:r>
           <w:r>
             <w:rPr>
@@ -4485,7 +3888,7 @@
               <w:rStyle w:val="Nmerodepgina"/>
               <w:noProof/>
             </w:rPr>
-            <w:t>7</w:t>
+            <w:t>6</w:t>
           </w:r>
           <w:r>
             <w:rPr>
@@ -4506,7 +3909,7 @@
 </file>
 
 <file path=word/footnotes.xml><?xml version="1.0" encoding="utf-8"?>
-<w:footnotes xmlns:wpc="http://schemas.microsoft.com/office/word/2010/wordprocessingCanvas" xmlns:cx="http://schemas.microsoft.com/office/drawing/2014/chartex" xmlns:cx1="http://schemas.microsoft.com/office/drawing/2015/9/8/chartex" xmlns:mc="http://schemas.openxmlformats.org/markup-compatibility/2006" xmlns:o="urn:schemas-microsoft-com:office:office" xmlns:r="http://schemas.openxmlformats.org/officeDocument/2006/relationships" xmlns:m="http://schemas.openxmlformats.org/officeDocument/2006/math" xmlns:v="urn:schemas-microsoft-com:vml" xmlns:wp14="http://schemas.microsoft.com/office/word/2010/wordprocessingDrawing" xmlns:wp="http://schemas.openxmlformats.org/drawingml/2006/wordprocessingDrawing" xmlns:w10="urn:schemas-microsoft-com:office:word" xmlns:w="http://schemas.openxmlformats.org/wordprocessingml/2006/main" xmlns:w14="http://schemas.microsoft.com/office/word/2010/wordml" xmlns:w15="http://schemas.microsoft.com/office/word/2012/wordml" xmlns:w16se="http://schemas.microsoft.com/office/word/2015/wordml/symex" xmlns:wpg="http://schemas.microsoft.com/office/word/2010/wordprocessingGroup" xmlns:wpi="http://schemas.microsoft.com/office/word/2010/wordprocessingInk" xmlns:wne="http://schemas.microsoft.com/office/word/2006/wordml" xmlns:wps="http://schemas.microsoft.com/office/word/2010/wordprocessingShape" mc:Ignorable="w14 w15 w16se wp14">
+<w:footnotes xmlns:wpc="http://schemas.microsoft.com/office/word/2010/wordprocessingCanvas" xmlns:cx="http://schemas.microsoft.com/office/drawing/2014/chartex" xmlns:cx1="http://schemas.microsoft.com/office/drawing/2015/9/8/chartex" xmlns:cx2="http://schemas.microsoft.com/office/drawing/2015/10/21/chartex" xmlns:cx3="http://schemas.microsoft.com/office/drawing/2016/5/9/chartex" xmlns:cx4="http://schemas.microsoft.com/office/drawing/2016/5/10/chartex" xmlns:cx5="http://schemas.microsoft.com/office/drawing/2016/5/11/chartex" xmlns:cx6="http://schemas.microsoft.com/office/drawing/2016/5/12/chartex" xmlns:cx7="http://schemas.microsoft.com/office/drawing/2016/5/13/chartex" xmlns:cx8="http://schemas.microsoft.com/office/drawing/2016/5/14/chartex" xmlns:mc="http://schemas.openxmlformats.org/markup-compatibility/2006" xmlns:aink="http://schemas.microsoft.com/office/drawing/2016/ink" xmlns:am3d="http://schemas.microsoft.com/office/drawing/2017/model3d" xmlns:o="urn:schemas-microsoft-com:office:office" xmlns:r="http://schemas.openxmlformats.org/officeDocument/2006/relationships" xmlns:m="http://schemas.openxmlformats.org/officeDocument/2006/math" xmlns:v="urn:schemas-microsoft-com:vml" xmlns:wp14="http://schemas.microsoft.com/office/word/2010/wordprocessingDrawing" xmlns:wp="http://schemas.openxmlformats.org/drawingml/2006/wordprocessingDrawing" xmlns:w10="urn:schemas-microsoft-com:office:word" xmlns:w="http://schemas.openxmlformats.org/wordprocessingml/2006/main" xmlns:w14="http://schemas.microsoft.com/office/word/2010/wordml" xmlns:w15="http://schemas.microsoft.com/office/word/2012/wordml" xmlns:w16cid="http://schemas.microsoft.com/office/word/2016/wordml/cid" xmlns:w16se="http://schemas.microsoft.com/office/word/2015/wordml/symex" xmlns:wpg="http://schemas.microsoft.com/office/word/2010/wordprocessingGroup" xmlns:wpi="http://schemas.microsoft.com/office/word/2010/wordprocessingInk" xmlns:wne="http://schemas.microsoft.com/office/word/2006/wordml" xmlns:wps="http://schemas.microsoft.com/office/word/2010/wordprocessingShape" mc:Ignorable="w14 w15 w16se w16cid wp14">
   <w:footnote w:type="separator" w:id="-1">
     <w:p>
       <w:pPr>
@@ -4531,7 +3934,7 @@
 </file>
 
 <file path=word/header1.xml><?xml version="1.0" encoding="utf-8"?>
-<w:hdr xmlns:wpc="http://schemas.microsoft.com/office/word/2010/wordprocessingCanvas" xmlns:cx="http://schemas.microsoft.com/office/drawing/2014/chartex" xmlns:cx1="http://schemas.microsoft.com/office/drawing/2015/9/8/chartex" xmlns:mc="http://schemas.openxmlformats.org/markup-compatibility/2006" xmlns:o="urn:schemas-microsoft-com:office:office" xmlns:r="http://schemas.openxmlformats.org/officeDocument/2006/relationships" xmlns:m="http://schemas.openxmlformats.org/officeDocument/2006/math" xmlns:v="urn:schemas-microsoft-com:vml" xmlns:wp14="http://schemas.microsoft.com/office/word/2010/wordprocessingDrawing" xmlns:wp="http://schemas.openxmlformats.org/drawingml/2006/wordprocessingDrawing" xmlns:w10="urn:schemas-microsoft-com:office:word" xmlns:w="http://schemas.openxmlformats.org/wordprocessingml/2006/main" xmlns:w14="http://schemas.microsoft.com/office/word/2010/wordml" xmlns:w15="http://schemas.microsoft.com/office/word/2012/wordml" xmlns:w16se="http://schemas.microsoft.com/office/word/2015/wordml/symex" xmlns:wpg="http://schemas.microsoft.com/office/word/2010/wordprocessingGroup" xmlns:wpi="http://schemas.microsoft.com/office/word/2010/wordprocessingInk" xmlns:wne="http://schemas.microsoft.com/office/word/2006/wordml" xmlns:wps="http://schemas.microsoft.com/office/word/2010/wordprocessingShape" mc:Ignorable="w14 w15 w16se wp14">
+<w:hdr xmlns:wpc="http://schemas.microsoft.com/office/word/2010/wordprocessingCanvas" xmlns:cx="http://schemas.microsoft.com/office/drawing/2014/chartex" xmlns:cx1="http://schemas.microsoft.com/office/drawing/2015/9/8/chartex" xmlns:cx2="http://schemas.microsoft.com/office/drawing/2015/10/21/chartex" xmlns:cx3="http://schemas.microsoft.com/office/drawing/2016/5/9/chartex" xmlns:cx4="http://schemas.microsoft.com/office/drawing/2016/5/10/chartex" xmlns:cx5="http://schemas.microsoft.com/office/drawing/2016/5/11/chartex" xmlns:cx6="http://schemas.microsoft.com/office/drawing/2016/5/12/chartex" xmlns:cx7="http://schemas.microsoft.com/office/drawing/2016/5/13/chartex" xmlns:cx8="http://schemas.microsoft.com/office/drawing/2016/5/14/chartex" xmlns:mc="http://schemas.openxmlformats.org/markup-compatibility/2006" xmlns:aink="http://schemas.microsoft.com/office/drawing/2016/ink" xmlns:am3d="http://schemas.microsoft.com/office/drawing/2017/model3d" xmlns:o="urn:schemas-microsoft-com:office:office" xmlns:r="http://schemas.openxmlformats.org/officeDocument/2006/relationships" xmlns:m="http://schemas.openxmlformats.org/officeDocument/2006/math" xmlns:v="urn:schemas-microsoft-com:vml" xmlns:wp14="http://schemas.microsoft.com/office/word/2010/wordprocessingDrawing" xmlns:wp="http://schemas.openxmlformats.org/drawingml/2006/wordprocessingDrawing" xmlns:w10="urn:schemas-microsoft-com:office:word" xmlns:w="http://schemas.openxmlformats.org/wordprocessingml/2006/main" xmlns:w14="http://schemas.microsoft.com/office/word/2010/wordml" xmlns:w15="http://schemas.microsoft.com/office/word/2012/wordml" xmlns:w16cid="http://schemas.microsoft.com/office/word/2016/wordml/cid" xmlns:w16se="http://schemas.microsoft.com/office/word/2015/wordml/symex" xmlns:wpg="http://schemas.microsoft.com/office/word/2010/wordprocessingGroup" xmlns:wpi="http://schemas.microsoft.com/office/word/2010/wordprocessingInk" xmlns:wne="http://schemas.microsoft.com/office/word/2006/wordml" xmlns:wps="http://schemas.microsoft.com/office/word/2010/wordprocessingShape" mc:Ignorable="w14 w15 w16se w16cid wp14">
   <w:p>
     <w:pPr>
       <w:rPr>
@@ -4597,7 +4000,7 @@
 </file>
 
 <file path=word/header2.xml><?xml version="1.0" encoding="utf-8"?>
-<w:hdr xmlns:wpc="http://schemas.microsoft.com/office/word/2010/wordprocessingCanvas" xmlns:cx="http://schemas.microsoft.com/office/drawing/2014/chartex" xmlns:cx1="http://schemas.microsoft.com/office/drawing/2015/9/8/chartex" xmlns:mc="http://schemas.openxmlformats.org/markup-compatibility/2006" xmlns:o="urn:schemas-microsoft-com:office:office" xmlns:r="http://schemas.openxmlformats.org/officeDocument/2006/relationships" xmlns:m="http://schemas.openxmlformats.org/officeDocument/2006/math" xmlns:v="urn:schemas-microsoft-com:vml" xmlns:wp14="http://schemas.microsoft.com/office/word/2010/wordprocessingDrawing" xmlns:wp="http://schemas.openxmlformats.org/drawingml/2006/wordprocessingDrawing" xmlns:w10="urn:schemas-microsoft-com:office:word" xmlns:w="http://schemas.openxmlformats.org/wordprocessingml/2006/main" xmlns:w14="http://schemas.microsoft.com/office/word/2010/wordml" xmlns:w15="http://schemas.microsoft.com/office/word/2012/wordml" xmlns:w16se="http://schemas.microsoft.com/office/word/2015/wordml/symex" xmlns:wpg="http://schemas.microsoft.com/office/word/2010/wordprocessingGroup" xmlns:wpi="http://schemas.microsoft.com/office/word/2010/wordprocessingInk" xmlns:wne="http://schemas.microsoft.com/office/word/2006/wordml" xmlns:wps="http://schemas.microsoft.com/office/word/2010/wordprocessingShape" mc:Ignorable="w14 w15 w16se wp14">
+<w:hdr xmlns:wpc="http://schemas.microsoft.com/office/word/2010/wordprocessingCanvas" xmlns:cx="http://schemas.microsoft.com/office/drawing/2014/chartex" xmlns:cx1="http://schemas.microsoft.com/office/drawing/2015/9/8/chartex" xmlns:cx2="http://schemas.microsoft.com/office/drawing/2015/10/21/chartex" xmlns:cx3="http://schemas.microsoft.com/office/drawing/2016/5/9/chartex" xmlns:cx4="http://schemas.microsoft.com/office/drawing/2016/5/10/chartex" xmlns:cx5="http://schemas.microsoft.com/office/drawing/2016/5/11/chartex" xmlns:cx6="http://schemas.microsoft.com/office/drawing/2016/5/12/chartex" xmlns:cx7="http://schemas.microsoft.com/office/drawing/2016/5/13/chartex" xmlns:cx8="http://schemas.microsoft.com/office/drawing/2016/5/14/chartex" xmlns:mc="http://schemas.openxmlformats.org/markup-compatibility/2006" xmlns:aink="http://schemas.microsoft.com/office/drawing/2016/ink" xmlns:am3d="http://schemas.microsoft.com/office/drawing/2017/model3d" xmlns:o="urn:schemas-microsoft-com:office:office" xmlns:r="http://schemas.openxmlformats.org/officeDocument/2006/relationships" xmlns:m="http://schemas.openxmlformats.org/officeDocument/2006/math" xmlns:v="urn:schemas-microsoft-com:vml" xmlns:wp14="http://schemas.microsoft.com/office/word/2010/wordprocessingDrawing" xmlns:wp="http://schemas.openxmlformats.org/drawingml/2006/wordprocessingDrawing" xmlns:w10="urn:schemas-microsoft-com:office:word" xmlns:w="http://schemas.openxmlformats.org/wordprocessingml/2006/main" xmlns:w14="http://schemas.microsoft.com/office/word/2010/wordml" xmlns:w15="http://schemas.microsoft.com/office/word/2012/wordml" xmlns:w16cid="http://schemas.microsoft.com/office/word/2016/wordml/cid" xmlns:w16se="http://schemas.microsoft.com/office/word/2015/wordml/symex" xmlns:wpg="http://schemas.microsoft.com/office/word/2010/wordprocessingGroup" xmlns:wpi="http://schemas.microsoft.com/office/word/2010/wordprocessingInk" xmlns:wne="http://schemas.microsoft.com/office/word/2006/wordml" xmlns:wps="http://schemas.microsoft.com/office/word/2010/wordprocessingShape" mc:Ignorable="w14 w15 w16se w16cid wp14">
   <w:tbl>
     <w:tblPr>
       <w:tblW w:w="0" w:type="auto"/>
@@ -4753,7 +4156,7 @@
 </file>
 
 <file path=word/numbering.xml><?xml version="1.0" encoding="utf-8"?>
-<w:numbering xmlns:wpc="http://schemas.microsoft.com/office/word/2010/wordprocessingCanvas" xmlns:cx="http://schemas.microsoft.com/office/drawing/2014/chartex" xmlns:cx1="http://schemas.microsoft.com/office/drawing/2015/9/8/chartex" xmlns:mc="http://schemas.openxmlformats.org/markup-compatibility/2006" xmlns:o="urn:schemas-microsoft-com:office:office" xmlns:r="http://schemas.openxmlformats.org/officeDocument/2006/relationships" xmlns:m="http://schemas.openxmlformats.org/officeDocument/2006/math" xmlns:v="urn:schemas-microsoft-com:vml" xmlns:wp14="http://schemas.microsoft.com/office/word/2010/wordprocessingDrawing" xmlns:wp="http://schemas.openxmlformats.org/drawingml/2006/wordprocessingDrawing" xmlns:w10="urn:schemas-microsoft-com:office:word" xmlns:w="http://schemas.openxmlformats.org/wordprocessingml/2006/main" xmlns:w14="http://schemas.microsoft.com/office/word/2010/wordml" xmlns:w15="http://schemas.microsoft.com/office/word/2012/wordml" xmlns:w16se="http://schemas.microsoft.com/office/word/2015/wordml/symex" xmlns:wpg="http://schemas.microsoft.com/office/word/2010/wordprocessingGroup" xmlns:wpi="http://schemas.microsoft.com/office/word/2010/wordprocessingInk" xmlns:wne="http://schemas.microsoft.com/office/word/2006/wordml" xmlns:wps="http://schemas.microsoft.com/office/word/2010/wordprocessingShape" mc:Ignorable="w14 w15 w16se wp14">
+<w:numbering xmlns:wpc="http://schemas.microsoft.com/office/word/2010/wordprocessingCanvas" xmlns:cx="http://schemas.microsoft.com/office/drawing/2014/chartex" xmlns:cx1="http://schemas.microsoft.com/office/drawing/2015/9/8/chartex" xmlns:cx2="http://schemas.microsoft.com/office/drawing/2015/10/21/chartex" xmlns:cx3="http://schemas.microsoft.com/office/drawing/2016/5/9/chartex" xmlns:cx4="http://schemas.microsoft.com/office/drawing/2016/5/10/chartex" xmlns:cx5="http://schemas.microsoft.com/office/drawing/2016/5/11/chartex" xmlns:cx6="http://schemas.microsoft.com/office/drawing/2016/5/12/chartex" xmlns:cx7="http://schemas.microsoft.com/office/drawing/2016/5/13/chartex" xmlns:cx8="http://schemas.microsoft.com/office/drawing/2016/5/14/chartex" xmlns:mc="http://schemas.openxmlformats.org/markup-compatibility/2006" xmlns:aink="http://schemas.microsoft.com/office/drawing/2016/ink" xmlns:am3d="http://schemas.microsoft.com/office/drawing/2017/model3d" xmlns:o="urn:schemas-microsoft-com:office:office" xmlns:r="http://schemas.openxmlformats.org/officeDocument/2006/relationships" xmlns:m="http://schemas.openxmlformats.org/officeDocument/2006/math" xmlns:v="urn:schemas-microsoft-com:vml" xmlns:wp14="http://schemas.microsoft.com/office/word/2010/wordprocessingDrawing" xmlns:wp="http://schemas.openxmlformats.org/drawingml/2006/wordprocessingDrawing" xmlns:w10="urn:schemas-microsoft-com:office:word" xmlns:w="http://schemas.openxmlformats.org/wordprocessingml/2006/main" xmlns:w14="http://schemas.microsoft.com/office/word/2010/wordml" xmlns:w15="http://schemas.microsoft.com/office/word/2012/wordml" xmlns:w16cid="http://schemas.microsoft.com/office/word/2016/wordml/cid" xmlns:w16se="http://schemas.microsoft.com/office/word/2015/wordml/symex" xmlns:wpg="http://schemas.microsoft.com/office/word/2010/wordprocessingGroup" xmlns:wpi="http://schemas.microsoft.com/office/word/2010/wordprocessingInk" xmlns:wne="http://schemas.microsoft.com/office/word/2006/wordml" xmlns:wps="http://schemas.microsoft.com/office/word/2010/wordprocessingShape" mc:Ignorable="w14 w15 w16se w16cid wp14">
   <w:abstractNum w:abstractNumId="0" w15:restartNumberingAfterBreak="0">
     <w:nsid w:val="FFFFFFFB"/>
     <w:multiLevelType w:val="multilevel"/>
@@ -4897,7 +4300,7 @@
         <w:rFonts w:ascii="Symbol" w:hAnsi="Symbol" w:hint="default"/>
       </w:rPr>
     </w:lvl>
-    <w:lvl w:ilvl="1" w:tplc="04160003" w:tentative="1">
+    <w:lvl w:ilvl="1" w:tplc="04160003">
       <w:start w:val="1"/>
       <w:numFmt w:val="bullet"/>
       <w:lvlText w:val="o"/>
@@ -4995,6 +4398,119 @@
     </w:lvl>
   </w:abstractNum>
   <w:abstractNum w:abstractNumId="5" w15:restartNumberingAfterBreak="0">
+    <w:nsid w:val="15953AD1"/>
+    <w:multiLevelType w:val="hybridMultilevel"/>
+    <w:tmpl w:val="439628C6"/>
+    <w:lvl w:ilvl="0" w:tplc="04160001">
+      <w:start w:val="1"/>
+      <w:numFmt w:val="bullet"/>
+      <w:lvlText w:val=""/>
+      <w:lvlJc w:val="left"/>
+      <w:pPr>
+        <w:ind w:left="1080" w:hanging="360"/>
+      </w:pPr>
+      <w:rPr>
+        <w:rFonts w:ascii="Symbol" w:hAnsi="Symbol" w:hint="default"/>
+      </w:rPr>
+    </w:lvl>
+    <w:lvl w:ilvl="1" w:tplc="04160003" w:tentative="1">
+      <w:start w:val="1"/>
+      <w:numFmt w:val="bullet"/>
+      <w:lvlText w:val="o"/>
+      <w:lvlJc w:val="left"/>
+      <w:pPr>
+        <w:ind w:left="1800" w:hanging="360"/>
+      </w:pPr>
+      <w:rPr>
+        <w:rFonts w:ascii="Courier New" w:hAnsi="Courier New" w:cs="Courier New" w:hint="default"/>
+      </w:rPr>
+    </w:lvl>
+    <w:lvl w:ilvl="2" w:tplc="04160005" w:tentative="1">
+      <w:start w:val="1"/>
+      <w:numFmt w:val="bullet"/>
+      <w:lvlText w:val=""/>
+      <w:lvlJc w:val="left"/>
+      <w:pPr>
+        <w:ind w:left="2520" w:hanging="360"/>
+      </w:pPr>
+      <w:rPr>
+        <w:rFonts w:ascii="Wingdings" w:hAnsi="Wingdings" w:hint="default"/>
+      </w:rPr>
+    </w:lvl>
+    <w:lvl w:ilvl="3" w:tplc="04160001" w:tentative="1">
+      <w:start w:val="1"/>
+      <w:numFmt w:val="bullet"/>
+      <w:lvlText w:val=""/>
+      <w:lvlJc w:val="left"/>
+      <w:pPr>
+        <w:ind w:left="3240" w:hanging="360"/>
+      </w:pPr>
+      <w:rPr>
+        <w:rFonts w:ascii="Symbol" w:hAnsi="Symbol" w:hint="default"/>
+      </w:rPr>
+    </w:lvl>
+    <w:lvl w:ilvl="4" w:tplc="04160003" w:tentative="1">
+      <w:start w:val="1"/>
+      <w:numFmt w:val="bullet"/>
+      <w:lvlText w:val="o"/>
+      <w:lvlJc w:val="left"/>
+      <w:pPr>
+        <w:ind w:left="3960" w:hanging="360"/>
+      </w:pPr>
+      <w:rPr>
+        <w:rFonts w:ascii="Courier New" w:hAnsi="Courier New" w:cs="Courier New" w:hint="default"/>
+      </w:rPr>
+    </w:lvl>
+    <w:lvl w:ilvl="5" w:tplc="04160005" w:tentative="1">
+      <w:start w:val="1"/>
+      <w:numFmt w:val="bullet"/>
+      <w:lvlText w:val=""/>
+      <w:lvlJc w:val="left"/>
+      <w:pPr>
+        <w:ind w:left="4680" w:hanging="360"/>
+      </w:pPr>
+      <w:rPr>
+        <w:rFonts w:ascii="Wingdings" w:hAnsi="Wingdings" w:hint="default"/>
+      </w:rPr>
+    </w:lvl>
+    <w:lvl w:ilvl="6" w:tplc="04160001" w:tentative="1">
+      <w:start w:val="1"/>
+      <w:numFmt w:val="bullet"/>
+      <w:lvlText w:val=""/>
+      <w:lvlJc w:val="left"/>
+      <w:pPr>
+        <w:ind w:left="5400" w:hanging="360"/>
+      </w:pPr>
+      <w:rPr>
+        <w:rFonts w:ascii="Symbol" w:hAnsi="Symbol" w:hint="default"/>
+      </w:rPr>
+    </w:lvl>
+    <w:lvl w:ilvl="7" w:tplc="04160003" w:tentative="1">
+      <w:start w:val="1"/>
+      <w:numFmt w:val="bullet"/>
+      <w:lvlText w:val="o"/>
+      <w:lvlJc w:val="left"/>
+      <w:pPr>
+        <w:ind w:left="6120" w:hanging="360"/>
+      </w:pPr>
+      <w:rPr>
+        <w:rFonts w:ascii="Courier New" w:hAnsi="Courier New" w:cs="Courier New" w:hint="default"/>
+      </w:rPr>
+    </w:lvl>
+    <w:lvl w:ilvl="8" w:tplc="04160005" w:tentative="1">
+      <w:start w:val="1"/>
+      <w:numFmt w:val="bullet"/>
+      <w:lvlText w:val=""/>
+      <w:lvlJc w:val="left"/>
+      <w:pPr>
+        <w:ind w:left="6840" w:hanging="360"/>
+      </w:pPr>
+      <w:rPr>
+        <w:rFonts w:ascii="Wingdings" w:hAnsi="Wingdings" w:hint="default"/>
+      </w:rPr>
+    </w:lvl>
+  </w:abstractNum>
+  <w:abstractNum w:abstractNumId="6" w15:restartNumberingAfterBreak="0">
     <w:nsid w:val="17CB6DC4"/>
     <w:multiLevelType w:val="singleLevel"/>
     <w:tmpl w:val="04090001"/>
@@ -5014,7 +4530,7 @@
       </w:rPr>
     </w:lvl>
   </w:abstractNum>
-  <w:abstractNum w:abstractNumId="6" w15:restartNumberingAfterBreak="0">
+  <w:abstractNum w:abstractNumId="7" w15:restartNumberingAfterBreak="0">
     <w:nsid w:val="22443AC4"/>
     <w:multiLevelType w:val="singleLevel"/>
     <w:tmpl w:val="04090001"/>
@@ -5034,7 +4550,7 @@
       </w:rPr>
     </w:lvl>
   </w:abstractNum>
-  <w:abstractNum w:abstractNumId="7" w15:restartNumberingAfterBreak="0">
+  <w:abstractNum w:abstractNumId="8" w15:restartNumberingAfterBreak="0">
     <w:nsid w:val="23227672"/>
     <w:multiLevelType w:val="multilevel"/>
     <w:tmpl w:val="AD9CA882"/>
@@ -5148,7 +4664,7 @@
       </w:pPr>
     </w:lvl>
   </w:abstractNum>
-  <w:abstractNum w:abstractNumId="8" w15:restartNumberingAfterBreak="0">
+  <w:abstractNum w:abstractNumId="9" w15:restartNumberingAfterBreak="0">
     <w:nsid w:val="24435DFE"/>
     <w:multiLevelType w:val="hybridMultilevel"/>
     <w:tmpl w:val="33F46808"/>
@@ -5261,7 +4777,7 @@
       </w:rPr>
     </w:lvl>
   </w:abstractNum>
-  <w:abstractNum w:abstractNumId="9" w15:restartNumberingAfterBreak="0">
+  <w:abstractNum w:abstractNumId="10" w15:restartNumberingAfterBreak="0">
     <w:nsid w:val="2D4B634E"/>
     <w:multiLevelType w:val="singleLevel"/>
     <w:tmpl w:val="04090001"/>
@@ -5281,7 +4797,7 @@
       </w:rPr>
     </w:lvl>
   </w:abstractNum>
-  <w:abstractNum w:abstractNumId="10" w15:restartNumberingAfterBreak="0">
+  <w:abstractNum w:abstractNumId="11" w15:restartNumberingAfterBreak="0">
     <w:nsid w:val="31DD2C45"/>
     <w:multiLevelType w:val="singleLevel"/>
     <w:tmpl w:val="04090001"/>
@@ -5301,7 +4817,7 @@
       </w:rPr>
     </w:lvl>
   </w:abstractNum>
-  <w:abstractNum w:abstractNumId="11" w15:restartNumberingAfterBreak="0">
+  <w:abstractNum w:abstractNumId="12" w15:restartNumberingAfterBreak="0">
     <w:nsid w:val="32982B51"/>
     <w:multiLevelType w:val="singleLevel"/>
     <w:tmpl w:val="04090001"/>
@@ -5321,7 +4837,7 @@
       </w:rPr>
     </w:lvl>
   </w:abstractNum>
-  <w:abstractNum w:abstractNumId="12" w15:restartNumberingAfterBreak="0">
+  <w:abstractNum w:abstractNumId="13" w15:restartNumberingAfterBreak="0">
     <w:nsid w:val="3375481C"/>
     <w:multiLevelType w:val="singleLevel"/>
     <w:tmpl w:val="E6747DA6"/>
@@ -5341,7 +4857,7 @@
       </w:rPr>
     </w:lvl>
   </w:abstractNum>
-  <w:abstractNum w:abstractNumId="13" w15:restartNumberingAfterBreak="0">
+  <w:abstractNum w:abstractNumId="14" w15:restartNumberingAfterBreak="0">
     <w:nsid w:val="369D5471"/>
     <w:multiLevelType w:val="singleLevel"/>
     <w:tmpl w:val="04090001"/>
@@ -5361,7 +4877,7 @@
       </w:rPr>
     </w:lvl>
   </w:abstractNum>
-  <w:abstractNum w:abstractNumId="14" w15:restartNumberingAfterBreak="0">
+  <w:abstractNum w:abstractNumId="15" w15:restartNumberingAfterBreak="0">
     <w:nsid w:val="42B97F7B"/>
     <w:multiLevelType w:val="singleLevel"/>
     <w:tmpl w:val="04090001"/>
@@ -5381,7 +4897,7 @@
       </w:rPr>
     </w:lvl>
   </w:abstractNum>
-  <w:abstractNum w:abstractNumId="15" w15:restartNumberingAfterBreak="0">
+  <w:abstractNum w:abstractNumId="16" w15:restartNumberingAfterBreak="0">
     <w:nsid w:val="49E170D0"/>
     <w:multiLevelType w:val="singleLevel"/>
     <w:tmpl w:val="04090001"/>
@@ -5401,7 +4917,7 @@
       </w:rPr>
     </w:lvl>
   </w:abstractNum>
-  <w:abstractNum w:abstractNumId="16" w15:restartNumberingAfterBreak="0">
+  <w:abstractNum w:abstractNumId="17" w15:restartNumberingAfterBreak="0">
     <w:nsid w:val="4F64732B"/>
     <w:multiLevelType w:val="singleLevel"/>
     <w:tmpl w:val="04090001"/>
@@ -5421,7 +4937,7 @@
       </w:rPr>
     </w:lvl>
   </w:abstractNum>
-  <w:abstractNum w:abstractNumId="17" w15:restartNumberingAfterBreak="0">
+  <w:abstractNum w:abstractNumId="18" w15:restartNumberingAfterBreak="0">
     <w:nsid w:val="525416FC"/>
     <w:multiLevelType w:val="hybridMultilevel"/>
     <w:tmpl w:val="F56E390E"/>
@@ -5534,7 +5050,7 @@
       </w:rPr>
     </w:lvl>
   </w:abstractNum>
-  <w:abstractNum w:abstractNumId="18" w15:restartNumberingAfterBreak="0">
+  <w:abstractNum w:abstractNumId="19" w15:restartNumberingAfterBreak="0">
     <w:nsid w:val="52DF734E"/>
     <w:multiLevelType w:val="singleLevel"/>
     <w:tmpl w:val="04090001"/>
@@ -5554,7 +5070,7 @@
       </w:rPr>
     </w:lvl>
   </w:abstractNum>
-  <w:abstractNum w:abstractNumId="19" w15:restartNumberingAfterBreak="0">
+  <w:abstractNum w:abstractNumId="20" w15:restartNumberingAfterBreak="0">
     <w:nsid w:val="54057AB8"/>
     <w:multiLevelType w:val="hybridMultilevel"/>
     <w:tmpl w:val="592446F6"/>
@@ -5667,7 +5183,7 @@
       </w:rPr>
     </w:lvl>
   </w:abstractNum>
-  <w:abstractNum w:abstractNumId="20" w15:restartNumberingAfterBreak="0">
+  <w:abstractNum w:abstractNumId="21" w15:restartNumberingAfterBreak="0">
     <w:nsid w:val="56011C45"/>
     <w:multiLevelType w:val="hybridMultilevel"/>
     <w:tmpl w:val="5862419A"/>
@@ -5753,7 +5269,120 @@
       </w:pPr>
     </w:lvl>
   </w:abstractNum>
-  <w:abstractNum w:abstractNumId="21" w15:restartNumberingAfterBreak="0">
+  <w:abstractNum w:abstractNumId="22" w15:restartNumberingAfterBreak="0">
+    <w:nsid w:val="6CE431CB"/>
+    <w:multiLevelType w:val="hybridMultilevel"/>
+    <w:tmpl w:val="CE24B916"/>
+    <w:lvl w:ilvl="0" w:tplc="04160001">
+      <w:start w:val="1"/>
+      <w:numFmt w:val="bullet"/>
+      <w:lvlText w:val=""/>
+      <w:lvlJc w:val="left"/>
+      <w:pPr>
+        <w:ind w:left="720" w:hanging="360"/>
+      </w:pPr>
+      <w:rPr>
+        <w:rFonts w:ascii="Symbol" w:hAnsi="Symbol" w:hint="default"/>
+      </w:rPr>
+    </w:lvl>
+    <w:lvl w:ilvl="1" w:tplc="04160003" w:tentative="1">
+      <w:start w:val="1"/>
+      <w:numFmt w:val="bullet"/>
+      <w:lvlText w:val="o"/>
+      <w:lvlJc w:val="left"/>
+      <w:pPr>
+        <w:ind w:left="1440" w:hanging="360"/>
+      </w:pPr>
+      <w:rPr>
+        <w:rFonts w:ascii="Courier New" w:hAnsi="Courier New" w:cs="Courier New" w:hint="default"/>
+      </w:rPr>
+    </w:lvl>
+    <w:lvl w:ilvl="2" w:tplc="04160005" w:tentative="1">
+      <w:start w:val="1"/>
+      <w:numFmt w:val="bullet"/>
+      <w:lvlText w:val=""/>
+      <w:lvlJc w:val="left"/>
+      <w:pPr>
+        <w:ind w:left="2160" w:hanging="360"/>
+      </w:pPr>
+      <w:rPr>
+        <w:rFonts w:ascii="Wingdings" w:hAnsi="Wingdings" w:hint="default"/>
+      </w:rPr>
+    </w:lvl>
+    <w:lvl w:ilvl="3" w:tplc="04160001" w:tentative="1">
+      <w:start w:val="1"/>
+      <w:numFmt w:val="bullet"/>
+      <w:lvlText w:val=""/>
+      <w:lvlJc w:val="left"/>
+      <w:pPr>
+        <w:ind w:left="2880" w:hanging="360"/>
+      </w:pPr>
+      <w:rPr>
+        <w:rFonts w:ascii="Symbol" w:hAnsi="Symbol" w:hint="default"/>
+      </w:rPr>
+    </w:lvl>
+    <w:lvl w:ilvl="4" w:tplc="04160003" w:tentative="1">
+      <w:start w:val="1"/>
+      <w:numFmt w:val="bullet"/>
+      <w:lvlText w:val="o"/>
+      <w:lvlJc w:val="left"/>
+      <w:pPr>
+        <w:ind w:left="3600" w:hanging="360"/>
+      </w:pPr>
+      <w:rPr>
+        <w:rFonts w:ascii="Courier New" w:hAnsi="Courier New" w:cs="Courier New" w:hint="default"/>
+      </w:rPr>
+    </w:lvl>
+    <w:lvl w:ilvl="5" w:tplc="04160005" w:tentative="1">
+      <w:start w:val="1"/>
+      <w:numFmt w:val="bullet"/>
+      <w:lvlText w:val=""/>
+      <w:lvlJc w:val="left"/>
+      <w:pPr>
+        <w:ind w:left="4320" w:hanging="360"/>
+      </w:pPr>
+      <w:rPr>
+        <w:rFonts w:ascii="Wingdings" w:hAnsi="Wingdings" w:hint="default"/>
+      </w:rPr>
+    </w:lvl>
+    <w:lvl w:ilvl="6" w:tplc="04160001" w:tentative="1">
+      <w:start w:val="1"/>
+      <w:numFmt w:val="bullet"/>
+      <w:lvlText w:val=""/>
+      <w:lvlJc w:val="left"/>
+      <w:pPr>
+        <w:ind w:left="5040" w:hanging="360"/>
+      </w:pPr>
+      <w:rPr>
+        <w:rFonts w:ascii="Symbol" w:hAnsi="Symbol" w:hint="default"/>
+      </w:rPr>
+    </w:lvl>
+    <w:lvl w:ilvl="7" w:tplc="04160003" w:tentative="1">
+      <w:start w:val="1"/>
+      <w:numFmt w:val="bullet"/>
+      <w:lvlText w:val="o"/>
+      <w:lvlJc w:val="left"/>
+      <w:pPr>
+        <w:ind w:left="5760" w:hanging="360"/>
+      </w:pPr>
+      <w:rPr>
+        <w:rFonts w:ascii="Courier New" w:hAnsi="Courier New" w:cs="Courier New" w:hint="default"/>
+      </w:rPr>
+    </w:lvl>
+    <w:lvl w:ilvl="8" w:tplc="04160005" w:tentative="1">
+      <w:start w:val="1"/>
+      <w:numFmt w:val="bullet"/>
+      <w:lvlText w:val=""/>
+      <w:lvlJc w:val="left"/>
+      <w:pPr>
+        <w:ind w:left="6480" w:hanging="360"/>
+      </w:pPr>
+      <w:rPr>
+        <w:rFonts w:ascii="Wingdings" w:hAnsi="Wingdings" w:hint="default"/>
+      </w:rPr>
+    </w:lvl>
+  </w:abstractNum>
+  <w:abstractNum w:abstractNumId="23" w15:restartNumberingAfterBreak="0">
     <w:nsid w:val="6D2F7D46"/>
     <w:multiLevelType w:val="singleLevel"/>
     <w:tmpl w:val="04090001"/>
@@ -5773,7 +5402,7 @@
       </w:rPr>
     </w:lvl>
   </w:abstractNum>
-  <w:abstractNum w:abstractNumId="22" w15:restartNumberingAfterBreak="0">
+  <w:abstractNum w:abstractNumId="24" w15:restartNumberingAfterBreak="0">
     <w:nsid w:val="6DFE0A0C"/>
     <w:multiLevelType w:val="hybridMultilevel"/>
     <w:tmpl w:val="47F881A8"/>
@@ -5859,7 +5488,7 @@
       </w:pPr>
     </w:lvl>
   </w:abstractNum>
-  <w:abstractNum w:abstractNumId="23" w15:restartNumberingAfterBreak="0">
+  <w:abstractNum w:abstractNumId="25" w15:restartNumberingAfterBreak="0">
     <w:nsid w:val="71F21F2A"/>
     <w:multiLevelType w:val="singleLevel"/>
     <w:tmpl w:val="04090001"/>
@@ -5879,7 +5508,7 @@
       </w:rPr>
     </w:lvl>
   </w:abstractNum>
-  <w:abstractNum w:abstractNumId="24" w15:restartNumberingAfterBreak="0">
+  <w:abstractNum w:abstractNumId="26" w15:restartNumberingAfterBreak="0">
     <w:nsid w:val="743601FB"/>
     <w:multiLevelType w:val="singleLevel"/>
     <w:tmpl w:val="04090001"/>
@@ -5899,7 +5528,7 @@
       </w:rPr>
     </w:lvl>
   </w:abstractNum>
-  <w:abstractNum w:abstractNumId="25" w15:restartNumberingAfterBreak="0">
+  <w:abstractNum w:abstractNumId="27" w15:restartNumberingAfterBreak="0">
     <w:nsid w:val="756150CA"/>
     <w:multiLevelType w:val="singleLevel"/>
     <w:tmpl w:val="04090001"/>
@@ -5919,7 +5548,120 @@
       </w:rPr>
     </w:lvl>
   </w:abstractNum>
-  <w:abstractNum w:abstractNumId="26" w15:restartNumberingAfterBreak="0">
+  <w:abstractNum w:abstractNumId="28" w15:restartNumberingAfterBreak="0">
+    <w:nsid w:val="766A0B93"/>
+    <w:multiLevelType w:val="hybridMultilevel"/>
+    <w:tmpl w:val="5694D0BA"/>
+    <w:lvl w:ilvl="0" w:tplc="04160001">
+      <w:start w:val="1"/>
+      <w:numFmt w:val="bullet"/>
+      <w:lvlText w:val=""/>
+      <w:lvlJc w:val="left"/>
+      <w:pPr>
+        <w:ind w:left="1440" w:hanging="360"/>
+      </w:pPr>
+      <w:rPr>
+        <w:rFonts w:ascii="Symbol" w:hAnsi="Symbol" w:hint="default"/>
+      </w:rPr>
+    </w:lvl>
+    <w:lvl w:ilvl="1" w:tplc="04160003" w:tentative="1">
+      <w:start w:val="1"/>
+      <w:numFmt w:val="bullet"/>
+      <w:lvlText w:val="o"/>
+      <w:lvlJc w:val="left"/>
+      <w:pPr>
+        <w:ind w:left="2160" w:hanging="360"/>
+      </w:pPr>
+      <w:rPr>
+        <w:rFonts w:ascii="Courier New" w:hAnsi="Courier New" w:cs="Courier New" w:hint="default"/>
+      </w:rPr>
+    </w:lvl>
+    <w:lvl w:ilvl="2" w:tplc="04160005" w:tentative="1">
+      <w:start w:val="1"/>
+      <w:numFmt w:val="bullet"/>
+      <w:lvlText w:val=""/>
+      <w:lvlJc w:val="left"/>
+      <w:pPr>
+        <w:ind w:left="2880" w:hanging="360"/>
+      </w:pPr>
+      <w:rPr>
+        <w:rFonts w:ascii="Wingdings" w:hAnsi="Wingdings" w:hint="default"/>
+      </w:rPr>
+    </w:lvl>
+    <w:lvl w:ilvl="3" w:tplc="04160001" w:tentative="1">
+      <w:start w:val="1"/>
+      <w:numFmt w:val="bullet"/>
+      <w:lvlText w:val=""/>
+      <w:lvlJc w:val="left"/>
+      <w:pPr>
+        <w:ind w:left="3600" w:hanging="360"/>
+      </w:pPr>
+      <w:rPr>
+        <w:rFonts w:ascii="Symbol" w:hAnsi="Symbol" w:hint="default"/>
+      </w:rPr>
+    </w:lvl>
+    <w:lvl w:ilvl="4" w:tplc="04160003" w:tentative="1">
+      <w:start w:val="1"/>
+      <w:numFmt w:val="bullet"/>
+      <w:lvlText w:val="o"/>
+      <w:lvlJc w:val="left"/>
+      <w:pPr>
+        <w:ind w:left="4320" w:hanging="360"/>
+      </w:pPr>
+      <w:rPr>
+        <w:rFonts w:ascii="Courier New" w:hAnsi="Courier New" w:cs="Courier New" w:hint="default"/>
+      </w:rPr>
+    </w:lvl>
+    <w:lvl w:ilvl="5" w:tplc="04160005" w:tentative="1">
+      <w:start w:val="1"/>
+      <w:numFmt w:val="bullet"/>
+      <w:lvlText w:val=""/>
+      <w:lvlJc w:val="left"/>
+      <w:pPr>
+        <w:ind w:left="5040" w:hanging="360"/>
+      </w:pPr>
+      <w:rPr>
+        <w:rFonts w:ascii="Wingdings" w:hAnsi="Wingdings" w:hint="default"/>
+      </w:rPr>
+    </w:lvl>
+    <w:lvl w:ilvl="6" w:tplc="04160001" w:tentative="1">
+      <w:start w:val="1"/>
+      <w:numFmt w:val="bullet"/>
+      <w:lvlText w:val=""/>
+      <w:lvlJc w:val="left"/>
+      <w:pPr>
+        <w:ind w:left="5760" w:hanging="360"/>
+      </w:pPr>
+      <w:rPr>
+        <w:rFonts w:ascii="Symbol" w:hAnsi="Symbol" w:hint="default"/>
+      </w:rPr>
+    </w:lvl>
+    <w:lvl w:ilvl="7" w:tplc="04160003" w:tentative="1">
+      <w:start w:val="1"/>
+      <w:numFmt w:val="bullet"/>
+      <w:lvlText w:val="o"/>
+      <w:lvlJc w:val="left"/>
+      <w:pPr>
+        <w:ind w:left="6480" w:hanging="360"/>
+      </w:pPr>
+      <w:rPr>
+        <w:rFonts w:ascii="Courier New" w:hAnsi="Courier New" w:cs="Courier New" w:hint="default"/>
+      </w:rPr>
+    </w:lvl>
+    <w:lvl w:ilvl="8" w:tplc="04160005" w:tentative="1">
+      <w:start w:val="1"/>
+      <w:numFmt w:val="bullet"/>
+      <w:lvlText w:val=""/>
+      <w:lvlJc w:val="left"/>
+      <w:pPr>
+        <w:ind w:left="7200" w:hanging="360"/>
+      </w:pPr>
+      <w:rPr>
+        <w:rFonts w:ascii="Wingdings" w:hAnsi="Wingdings" w:hint="default"/>
+      </w:rPr>
+    </w:lvl>
+  </w:abstractNum>
+  <w:abstractNum w:abstractNumId="29" w15:restartNumberingAfterBreak="0">
     <w:nsid w:val="7BE434D7"/>
     <w:multiLevelType w:val="singleLevel"/>
     <w:tmpl w:val="04090001"/>
@@ -5943,16 +5685,16 @@
     <w:abstractNumId w:val="0"/>
   </w:num>
   <w:num w:numId="2">
-    <w:abstractNumId w:val="12"/>
+    <w:abstractNumId w:val="13"/>
   </w:num>
   <w:num w:numId="3">
-    <w:abstractNumId w:val="26"/>
+    <w:abstractNumId w:val="29"/>
   </w:num>
   <w:num w:numId="4">
-    <w:abstractNumId w:val="18"/>
+    <w:abstractNumId w:val="19"/>
   </w:num>
   <w:num w:numId="5">
-    <w:abstractNumId w:val="16"/>
+    <w:abstractNumId w:val="17"/>
   </w:num>
   <w:num w:numId="6">
     <w:abstractNumId w:val="1"/>
@@ -5975,37 +5717,37 @@
     <w:abstractNumId w:val="2"/>
   </w:num>
   <w:num w:numId="8">
-    <w:abstractNumId w:val="25"/>
+    <w:abstractNumId w:val="27"/>
   </w:num>
   <w:num w:numId="9">
     <w:abstractNumId w:val="3"/>
   </w:num>
   <w:num w:numId="10">
-    <w:abstractNumId w:val="13"/>
+    <w:abstractNumId w:val="14"/>
   </w:num>
   <w:num w:numId="11">
+    <w:abstractNumId w:val="12"/>
+  </w:num>
+  <w:num w:numId="12">
+    <w:abstractNumId w:val="26"/>
+  </w:num>
+  <w:num w:numId="13">
     <w:abstractNumId w:val="11"/>
   </w:num>
-  <w:num w:numId="12">
-    <w:abstractNumId w:val="24"/>
-  </w:num>
-  <w:num w:numId="13">
-    <w:abstractNumId w:val="10"/>
-  </w:num>
   <w:num w:numId="14">
-    <w:abstractNumId w:val="5"/>
+    <w:abstractNumId w:val="6"/>
   </w:num>
   <w:num w:numId="15">
-    <w:abstractNumId w:val="23"/>
+    <w:abstractNumId w:val="25"/>
   </w:num>
   <w:num w:numId="16">
-    <w:abstractNumId w:val="15"/>
+    <w:abstractNumId w:val="16"/>
   </w:num>
   <w:num w:numId="17">
-    <w:abstractNumId w:val="6"/>
+    <w:abstractNumId w:val="7"/>
   </w:num>
   <w:num w:numId="18">
-    <w:abstractNumId w:val="14"/>
+    <w:abstractNumId w:val="15"/>
   </w:num>
   <w:num w:numId="19">
     <w:abstractNumId w:val="1"/>
@@ -6026,37 +5768,46 @@
     </w:lvlOverride>
   </w:num>
   <w:num w:numId="20">
-    <w:abstractNumId w:val="9"/>
+    <w:abstractNumId w:val="10"/>
   </w:num>
   <w:num w:numId="21">
-    <w:abstractNumId w:val="21"/>
+    <w:abstractNumId w:val="23"/>
   </w:num>
   <w:num w:numId="22">
-    <w:abstractNumId w:val="7"/>
+    <w:abstractNumId w:val="8"/>
   </w:num>
   <w:num w:numId="23">
-    <w:abstractNumId w:val="8"/>
+    <w:abstractNumId w:val="9"/>
   </w:num>
   <w:num w:numId="24">
     <w:abstractNumId w:val="4"/>
   </w:num>
   <w:num w:numId="25">
+    <w:abstractNumId w:val="24"/>
+  </w:num>
+  <w:num w:numId="26">
+    <w:abstractNumId w:val="21"/>
+  </w:num>
+  <w:num w:numId="27">
+    <w:abstractNumId w:val="20"/>
+  </w:num>
+  <w:num w:numId="28">
+    <w:abstractNumId w:val="18"/>
+  </w:num>
+  <w:num w:numId="29">
+    <w:abstractNumId w:val="28"/>
+  </w:num>
+  <w:num w:numId="30">
     <w:abstractNumId w:val="22"/>
   </w:num>
-  <w:num w:numId="26">
-    <w:abstractNumId w:val="20"/>
-  </w:num>
-  <w:num w:numId="27">
-    <w:abstractNumId w:val="19"/>
-  </w:num>
-  <w:num w:numId="28">
-    <w:abstractNumId w:val="17"/>
+  <w:num w:numId="31">
+    <w:abstractNumId w:val="5"/>
   </w:num>
 </w:numbering>
 </file>
 
 <file path=word/styles.xml><?xml version="1.0" encoding="utf-8"?>
-<w:styles xmlns:mc="http://schemas.openxmlformats.org/markup-compatibility/2006" xmlns:r="http://schemas.openxmlformats.org/officeDocument/2006/relationships" xmlns:w="http://schemas.openxmlformats.org/wordprocessingml/2006/main" xmlns:w14="http://schemas.microsoft.com/office/word/2010/wordml" xmlns:w15="http://schemas.microsoft.com/office/word/2012/wordml" xmlns:w16se="http://schemas.microsoft.com/office/word/2015/wordml/symex" mc:Ignorable="w14 w15 w16se">
+<w:styles xmlns:mc="http://schemas.openxmlformats.org/markup-compatibility/2006" xmlns:r="http://schemas.openxmlformats.org/officeDocument/2006/relationships" xmlns:w="http://schemas.openxmlformats.org/wordprocessingml/2006/main" xmlns:w14="http://schemas.microsoft.com/office/word/2010/wordml" xmlns:w15="http://schemas.microsoft.com/office/word/2012/wordml" xmlns:w16cid="http://schemas.microsoft.com/office/word/2016/wordml/cid" xmlns:w16se="http://schemas.microsoft.com/office/word/2015/wordml/symex" mc:Ignorable="w14 w15 w16se w16cid">
   <w:docDefaults>
     <w:rPrDefault>
       <w:rPr>
@@ -6066,7 +5817,7 @@
     </w:rPrDefault>
     <w:pPrDefault/>
   </w:docDefaults>
-  <w:latentStyles w:defLockedState="0" w:defUIPriority="99" w:defSemiHidden="0" w:defUnhideWhenUsed="0" w:defQFormat="0" w:count="371">
+  <w:latentStyles w:defLockedState="0" w:defUIPriority="99" w:defSemiHidden="0" w:defUnhideWhenUsed="0" w:defQFormat="0" w:count="375">
     <w:lsdException w:name="Normal" w:uiPriority="0" w:qFormat="1"/>
     <w:lsdException w:name="heading 1" w:uiPriority="9" w:qFormat="1"/>
     <w:lsdException w:name="heading 2" w:uiPriority="9" w:qFormat="1"/>
@@ -6438,6 +6189,10 @@
     <w:lsdException w:name="List Table 5 Dark Accent 6" w:uiPriority="50"/>
     <w:lsdException w:name="List Table 6 Colorful Accent 6" w:uiPriority="51"/>
     <w:lsdException w:name="List Table 7 Colorful Accent 6" w:uiPriority="52"/>
+    <w:lsdException w:name="Mention" w:semiHidden="1" w:unhideWhenUsed="1"/>
+    <w:lsdException w:name="Smart Hyperlink" w:semiHidden="1" w:unhideWhenUsed="1"/>
+    <w:lsdException w:name="Hashtag" w:semiHidden="1" w:unhideWhenUsed="1"/>
+    <w:lsdException w:name="Unresolved Mention" w:semiHidden="1" w:unhideWhenUsed="1"/>
   </w:latentStyles>
   <w:style w:type="paragraph" w:default="1" w:styleId="Normal">
     <w:name w:val="Normal"/>

</xml_diff>

<commit_message>
arquivo de arquitetura finalizado
</commit_message>
<xml_diff>
--- a/Arquitetura/Arquitetura de Software - SISLAR.docx
+++ b/Arquitetura/Arquitetura de Software - SISLAR.docx
@@ -1798,8 +1798,6 @@
         </w:rPr>
         <w:t>antação</w:t>
       </w:r>
-      <w:bookmarkStart w:id="0" w:name="_GoBack"/>
-      <w:bookmarkEnd w:id="0"/>
       <w:r>
         <w:rPr>
           <w:noProof/>
@@ -2097,16 +2095,56 @@
           <w:lang w:val="pt-BR"/>
         </w:rPr>
       </w:pPr>
-      <w:bookmarkStart w:id="1" w:name="_Toc456598586"/>
-      <w:bookmarkStart w:id="2" w:name="_Toc131243933"/>
+      <w:bookmarkStart w:id="0" w:name="_Toc456598586"/>
+      <w:bookmarkStart w:id="1" w:name="_Toc131243933"/>
       <w:r>
         <w:rPr>
           <w:lang w:val="pt-BR"/>
         </w:rPr>
         <w:t>Introdução</w:t>
       </w:r>
+      <w:bookmarkEnd w:id="0"/>
       <w:bookmarkEnd w:id="1"/>
+    </w:p>
+    <w:p>
+      <w:pPr>
+        <w:ind w:left="720"/>
+        <w:rPr>
+          <w:lang w:val="pt-BR"/>
+        </w:rPr>
+      </w:pPr>
+      <w:r>
+        <w:rPr>
+          <w:lang w:val="pt-BR"/>
+        </w:rPr>
+        <w:t>Através deste documento serão abordados os aspectos da Arquitetura do sistema SISLAR, mostrando seu objetivo, qual o escopo de abrangência, além de mostrar a representação arquitetural do sistema, junto com casos de usos, tipos de restrições, dentre outros.</w:t>
+      </w:r>
+    </w:p>
+    <w:p>
+      <w:pPr>
+        <w:ind w:left="720"/>
+        <w:rPr>
+          <w:lang w:val="pt-BR"/>
+        </w:rPr>
+      </w:pPr>
+    </w:p>
+    <w:p>
+      <w:pPr>
+        <w:pStyle w:val="Ttulo2"/>
+        <w:rPr>
+          <w:lang w:val="pt-BR"/>
+        </w:rPr>
+      </w:pPr>
+      <w:bookmarkStart w:id="2" w:name="_Toc456598587"/>
+      <w:bookmarkStart w:id="3" w:name="_Toc131243934"/>
+      <w:r>
+        <w:rPr>
+          <w:lang w:val="pt-BR"/>
+        </w:rPr>
+        <w:t>Objetivo</w:t>
+      </w:r>
       <w:bookmarkEnd w:id="2"/>
+      <w:bookmarkEnd w:id="3"/>
     </w:p>
     <w:p>
       <w:pPr>
@@ -2115,11 +2153,12 @@
           <w:lang w:val="pt-BR"/>
         </w:rPr>
       </w:pPr>
-      <w:r>
-        <w:rPr>
-          <w:lang w:val="pt-BR"/>
-        </w:rPr>
-        <w:t>Através deste documento serão abordados os aspectos da Arquitetura do sistema SISLAR, mostrando seu objetivo, qual o escopo de abrangência, além de mostrar a representação arquitetural do sistema, junto com casos de usos, tipos de restrições, dentre outros.</w:t>
+      <w:bookmarkStart w:id="4" w:name="_Toc456598588"/>
+      <w:r>
+        <w:rPr>
+          <w:lang w:val="pt-BR"/>
+        </w:rPr>
+        <w:t>Este documento fornece uma visão arquitetural abrangente do sistema, usando diversas visões de arquitetura para representar diferentes aspectos do sistema. Ele pretende capturar e transmitir as decisões arquiteturas significativas que foram tomadas em relação ao sistema.</w:t>
       </w:r>
     </w:p>
     <w:p>
@@ -2137,16 +2176,15 @@
           <w:lang w:val="pt-BR"/>
         </w:rPr>
       </w:pPr>
-      <w:bookmarkStart w:id="3" w:name="_Toc456598587"/>
-      <w:bookmarkStart w:id="4" w:name="_Toc131243934"/>
-      <w:r>
-        <w:rPr>
-          <w:lang w:val="pt-BR"/>
-        </w:rPr>
-        <w:t>Objetivo</w:t>
-      </w:r>
-      <w:bookmarkEnd w:id="3"/>
+      <w:bookmarkStart w:id="5" w:name="_Toc131243935"/>
+      <w:r>
+        <w:rPr>
+          <w:lang w:val="pt-BR"/>
+        </w:rPr>
+        <w:t>Escopo</w:t>
+      </w:r>
       <w:bookmarkEnd w:id="4"/>
+      <w:bookmarkEnd w:id="5"/>
     </w:p>
     <w:p>
       <w:pPr>
@@ -2155,12 +2193,11 @@
           <w:lang w:val="pt-BR"/>
         </w:rPr>
       </w:pPr>
-      <w:bookmarkStart w:id="5" w:name="_Toc456598588"/>
-      <w:r>
-        <w:rPr>
-          <w:lang w:val="pt-BR"/>
-        </w:rPr>
-        <w:t>Este documento fornece uma visão arquitetural abrangente do sistema, usando diversas visões de arquitetura para representar diferentes aspectos do sistema. Ele pretende capturar e transmitir as decisões arquiteturas significativas que foram tomadas em relação ao sistema.</w:t>
+      <w:r>
+        <w:rPr>
+          <w:lang w:val="pt-BR"/>
+        </w:rPr>
+        <w:t>Este documento tem como escopo apresentar uma visão/representação da arquitetura do sistema.</w:t>
       </w:r>
     </w:p>
     <w:p>
@@ -2178,15 +2215,16 @@
           <w:lang w:val="pt-BR"/>
         </w:rPr>
       </w:pPr>
-      <w:bookmarkStart w:id="6" w:name="_Toc131243935"/>
-      <w:r>
-        <w:rPr>
-          <w:lang w:val="pt-BR"/>
-        </w:rPr>
-        <w:t>Escopo</w:t>
-      </w:r>
-      <w:bookmarkEnd w:id="5"/>
+      <w:bookmarkStart w:id="6" w:name="_Toc456598591"/>
+      <w:bookmarkStart w:id="7" w:name="_Toc131243938"/>
+      <w:r>
+        <w:rPr>
+          <w:lang w:val="pt-BR"/>
+        </w:rPr>
+        <w:t>Visão Geral</w:t>
+      </w:r>
       <w:bookmarkEnd w:id="6"/>
+      <w:bookmarkEnd w:id="7"/>
     </w:p>
     <w:p>
       <w:pPr>
@@ -2199,7 +2237,7 @@
         <w:rPr>
           <w:lang w:val="pt-BR"/>
         </w:rPr>
-        <w:t>Este documento tem como escopo apresentar uma visão/representação da arquitetura do sistema.</w:t>
+        <w:t>Em uma visão geral esse documento vai fornecer informações arquiteturais do sistema, quais são as restrições e metas a serem alcançadas, exemplificação de casos de usos, qual a visão lógica para o sistema.</w:t>
       </w:r>
     </w:p>
     <w:p>
@@ -2209,76 +2247,36 @@
           <w:lang w:val="pt-BR"/>
         </w:rPr>
       </w:pPr>
-    </w:p>
-    <w:p>
-      <w:pPr>
-        <w:pStyle w:val="Ttulo2"/>
-        <w:rPr>
-          <w:lang w:val="pt-BR"/>
-        </w:rPr>
-      </w:pPr>
-      <w:bookmarkStart w:id="7" w:name="_Toc456598591"/>
-      <w:bookmarkStart w:id="8" w:name="_Toc131243938"/>
-      <w:r>
-        <w:rPr>
-          <w:lang w:val="pt-BR"/>
-        </w:rPr>
-        <w:t>Visão Geral</w:t>
-      </w:r>
-      <w:bookmarkEnd w:id="7"/>
+      <w:r>
+        <w:rPr>
+          <w:lang w:val="pt-BR"/>
+        </w:rPr>
+        <w:t>Abordando pontos como qualidade, visão e implementação.</w:t>
+      </w:r>
+    </w:p>
+    <w:p>
+      <w:pPr>
+        <w:ind w:left="720"/>
+        <w:rPr>
+          <w:lang w:val="pt-BR"/>
+        </w:rPr>
+      </w:pPr>
+    </w:p>
+    <w:p>
+      <w:pPr>
+        <w:pStyle w:val="Ttulo1"/>
+        <w:rPr>
+          <w:lang w:val="pt-BR"/>
+        </w:rPr>
+      </w:pPr>
+      <w:bookmarkStart w:id="8" w:name="_Toc131243939"/>
+      <w:r>
+        <w:rPr>
+          <w:lang w:val="pt-BR"/>
+        </w:rPr>
+        <w:t>Representação Arquitetural</w:t>
+      </w:r>
       <w:bookmarkEnd w:id="8"/>
-    </w:p>
-    <w:p>
-      <w:pPr>
-        <w:ind w:left="720"/>
-        <w:rPr>
-          <w:lang w:val="pt-BR"/>
-        </w:rPr>
-      </w:pPr>
-      <w:r>
-        <w:rPr>
-          <w:lang w:val="pt-BR"/>
-        </w:rPr>
-        <w:t>Em uma visão geral esse documento vai fornecer informações arquiteturais do sistema, quais são as restrições e metas a serem alcançadas, exemplificação de casos de usos, qual a visão lógica para o sistema.</w:t>
-      </w:r>
-    </w:p>
-    <w:p>
-      <w:pPr>
-        <w:ind w:left="720"/>
-        <w:rPr>
-          <w:lang w:val="pt-BR"/>
-        </w:rPr>
-      </w:pPr>
-      <w:r>
-        <w:rPr>
-          <w:lang w:val="pt-BR"/>
-        </w:rPr>
-        <w:t>Abordando pontos como qualidade, visão e implementação.</w:t>
-      </w:r>
-    </w:p>
-    <w:p>
-      <w:pPr>
-        <w:ind w:left="720"/>
-        <w:rPr>
-          <w:lang w:val="pt-BR"/>
-        </w:rPr>
-      </w:pPr>
-    </w:p>
-    <w:p>
-      <w:pPr>
-        <w:pStyle w:val="Ttulo1"/>
-        <w:rPr>
-          <w:lang w:val="pt-BR"/>
-        </w:rPr>
-      </w:pPr>
-      <w:bookmarkStart w:id="9" w:name="_Toc131243939"/>
-      <w:r>
-        <w:rPr>
-          <w:lang w:val="pt-BR"/>
-        </w:rPr>
-        <w:t>Representação Arquitetural</w:t>
-      </w:r>
-      <w:bookmarkEnd w:id="9"/>
       <w:r>
         <w:rPr>
           <w:lang w:val="pt-BR"/>
@@ -2382,7 +2380,7 @@
           <w:lang w:val="pt-BR"/>
         </w:rPr>
       </w:pPr>
-      <w:bookmarkStart w:id="10" w:name="_Toc131243940"/>
+      <w:bookmarkStart w:id="9" w:name="_Toc131243940"/>
       <w:proofErr w:type="gramStart"/>
       <w:r>
         <w:rPr>
@@ -2397,7 +2395,7 @@
         </w:rPr>
         <w:t>estrições e Metas Arquiteturais</w:t>
       </w:r>
-      <w:bookmarkEnd w:id="10"/>
+      <w:bookmarkEnd w:id="9"/>
       <w:proofErr w:type="gramEnd"/>
       <w:r>
         <w:rPr>
@@ -2609,14 +2607,14 @@
           <w:lang w:val="pt-BR"/>
         </w:rPr>
       </w:pPr>
-      <w:bookmarkStart w:id="11" w:name="_Toc131243941"/>
+      <w:bookmarkStart w:id="10" w:name="_Toc131243941"/>
       <w:r>
         <w:rPr>
           <w:lang w:val="pt-BR"/>
         </w:rPr>
         <w:t>Visão de Casos de Uso</w:t>
       </w:r>
-      <w:bookmarkEnd w:id="11"/>
+      <w:bookmarkEnd w:id="10"/>
       <w:r>
         <w:rPr>
           <w:lang w:val="pt-BR"/>
@@ -2918,14 +2916,14 @@
           <w:lang w:val="pt-BR"/>
         </w:rPr>
       </w:pPr>
-      <w:bookmarkStart w:id="12" w:name="_Toc131243942"/>
+      <w:bookmarkStart w:id="11" w:name="_Toc131243942"/>
       <w:r>
         <w:rPr>
           <w:lang w:val="pt-BR"/>
         </w:rPr>
         <w:t>Visão Lógica</w:t>
       </w:r>
-      <w:bookmarkEnd w:id="12"/>
+      <w:bookmarkEnd w:id="11"/>
       <w:r>
         <w:rPr>
           <w:lang w:val="pt-BR"/>
@@ -3076,14 +3074,14 @@
           <w:lang w:val="pt-BR"/>
         </w:rPr>
       </w:pPr>
-      <w:bookmarkStart w:id="13" w:name="_Toc131243943"/>
+      <w:bookmarkStart w:id="12" w:name="_Toc131243943"/>
       <w:r>
         <w:rPr>
           <w:lang w:val="pt-BR"/>
         </w:rPr>
         <w:t>Visão Geral</w:t>
       </w:r>
-      <w:bookmarkEnd w:id="13"/>
+      <w:bookmarkEnd w:id="12"/>
     </w:p>
     <w:p>
       <w:pPr>
@@ -3161,14 +3159,14 @@
           <w:lang w:val="pt-BR"/>
         </w:rPr>
       </w:pPr>
-      <w:bookmarkStart w:id="14" w:name="_Toc131243948"/>
+      <w:bookmarkStart w:id="13" w:name="_Toc131243948"/>
       <w:r>
         <w:rPr>
           <w:lang w:val="pt-BR"/>
         </w:rPr>
         <w:t>Visão da Implementação</w:t>
       </w:r>
-      <w:bookmarkEnd w:id="14"/>
+      <w:bookmarkEnd w:id="13"/>
       <w:r>
         <w:rPr>
           <w:lang w:val="pt-BR"/>
@@ -3217,31 +3215,7 @@
         <w:rPr>
           <w:lang w:val="pt-BR"/>
         </w:rPr>
-        <w:t xml:space="preserve">terá funcionalidades como </w:t>
-      </w:r>
-      <w:r>
-        <w:rPr>
-          <w:lang w:val="pt-BR"/>
-        </w:rPr>
-        <w:t>Efetuar Login</w:t>
-      </w:r>
-      <w:r>
-        <w:rPr>
-          <w:lang w:val="pt-BR"/>
-        </w:rPr>
-        <w:t xml:space="preserve">, Cadastrar Funcionário, </w:t>
-      </w:r>
-      <w:r>
-        <w:rPr>
-          <w:lang w:val="pt-BR"/>
-        </w:rPr>
-        <w:t xml:space="preserve">Editar </w:t>
-      </w:r>
-      <w:r>
-        <w:rPr>
-          <w:lang w:val="pt-BR"/>
-        </w:rPr>
-        <w:t xml:space="preserve">Funcionário, Apagar Funcionário, Escala de Funcionários, </w:t>
+        <w:t xml:space="preserve">terá funcionalidades como Efetuar Login, Cadastrar Funcionário, Editar Funcionário, Apagar Funcionário, Escala de Funcionários, </w:t>
       </w:r>
       <w:proofErr w:type="spellStart"/>
       <w:r>
@@ -3269,13 +3243,7 @@
         <w:rPr>
           <w:lang w:val="pt-BR"/>
         </w:rPr>
-        <w:t xml:space="preserve"> documentos</w:t>
-      </w:r>
-      <w:r>
-        <w:rPr>
-          <w:lang w:val="pt-BR"/>
-        </w:rPr>
-        <w:t xml:space="preserve"> e entre outras implícitas nessas já citadas</w:t>
+        <w:t xml:space="preserve"> documentos e entre outras implícitas nessas já citadas</w:t>
       </w:r>
       <w:r>
         <w:rPr>
@@ -3367,87 +3335,156 @@
           <w:lang w:val="pt-BR"/>
         </w:rPr>
       </w:pPr>
-      <w:bookmarkStart w:id="15" w:name="_Toc131243947"/>
-      <w:bookmarkStart w:id="16" w:name="_Toc131243951"/>
+      <w:bookmarkStart w:id="14" w:name="_Toc131243947"/>
+      <w:bookmarkStart w:id="15" w:name="_Toc131243951"/>
       <w:r>
         <w:rPr>
           <w:lang w:val="pt-BR"/>
         </w:rPr>
         <w:t xml:space="preserve">Visualização da </w:t>
       </w:r>
+      <w:bookmarkEnd w:id="14"/>
+      <w:r>
+        <w:rPr>
+          <w:lang w:val="pt-BR"/>
+        </w:rPr>
+        <w:t xml:space="preserve">Implantação </w:t>
+      </w:r>
+    </w:p>
+    <w:p>
+      <w:pPr>
+        <w:pStyle w:val="Corpodetexto"/>
+        <w:rPr>
+          <w:lang w:val="pt-BR"/>
+        </w:rPr>
+      </w:pPr>
+      <w:r>
+        <w:rPr>
+          <w:lang w:val="pt-BR"/>
+        </w:rPr>
+        <w:t xml:space="preserve">A aplicação usará S.O </w:t>
+      </w:r>
+      <w:proofErr w:type="spellStart"/>
+      <w:r>
+        <w:rPr>
+          <w:lang w:val="pt-BR"/>
+        </w:rPr>
+        <w:t>ubuntu</w:t>
+      </w:r>
+      <w:proofErr w:type="spellEnd"/>
+      <w:r>
+        <w:rPr>
+          <w:lang w:val="pt-BR"/>
+        </w:rPr>
+        <w:t xml:space="preserve"> 16.04, servidor </w:t>
+      </w:r>
+      <w:proofErr w:type="spellStart"/>
+      <w:r>
+        <w:rPr>
+          <w:lang w:val="pt-BR"/>
+        </w:rPr>
+        <w:t>wil</w:t>
+      </w:r>
+      <w:r>
+        <w:rPr>
+          <w:lang w:val="pt-BR"/>
+        </w:rPr>
+        <w:t>dfly</w:t>
+      </w:r>
+      <w:proofErr w:type="spellEnd"/>
+      <w:r>
+        <w:rPr>
+          <w:lang w:val="pt-BR"/>
+        </w:rPr>
+        <w:t xml:space="preserve"> hospedado pela </w:t>
+      </w:r>
+      <w:proofErr w:type="spellStart"/>
+      <w:r>
+        <w:rPr>
+          <w:lang w:val="pt-BR"/>
+        </w:rPr>
+        <w:t>digitalOcan</w:t>
+      </w:r>
+      <w:proofErr w:type="spellEnd"/>
+      <w:r>
+        <w:rPr>
+          <w:lang w:val="pt-BR"/>
+        </w:rPr>
+        <w:t xml:space="preserve"> </w:t>
+      </w:r>
+      <w:r>
+        <w:rPr>
+          <w:lang w:val="pt-BR"/>
+        </w:rPr>
+        <w:t xml:space="preserve">com respectivas configurações, 512mb de memória </w:t>
+      </w:r>
+      <w:proofErr w:type="spellStart"/>
+      <w:r>
+        <w:rPr>
+          <w:lang w:val="pt-BR"/>
+        </w:rPr>
+        <w:t>ram</w:t>
+      </w:r>
+      <w:proofErr w:type="spellEnd"/>
+      <w:r>
+        <w:rPr>
+          <w:lang w:val="pt-BR"/>
+        </w:rPr>
+        <w:t>, 1 VCPU, 20gb SSD e 1</w:t>
+      </w:r>
+      <w:proofErr w:type="gramStart"/>
+      <w:r>
+        <w:rPr>
+          <w:lang w:val="pt-BR"/>
+        </w:rPr>
+        <w:t>TB  de</w:t>
+      </w:r>
+      <w:proofErr w:type="gramEnd"/>
+      <w:r>
+        <w:rPr>
+          <w:lang w:val="pt-BR"/>
+        </w:rPr>
+        <w:t xml:space="preserve"> transferência máxima. E</w:t>
+      </w:r>
+      <w:r>
+        <w:rPr>
+          <w:lang w:val="pt-BR"/>
+        </w:rPr>
+        <w:t>squema de cliente servidor.</w:t>
+      </w:r>
+    </w:p>
+    <w:p>
+      <w:pPr>
+        <w:pStyle w:val="Corpodetexto"/>
+        <w:rPr>
+          <w:lang w:val="pt-BR"/>
+        </w:rPr>
+      </w:pPr>
+    </w:p>
+    <w:p>
+      <w:pPr>
+        <w:pStyle w:val="Ttulo1"/>
+        <w:rPr>
+          <w:lang w:val="pt-BR"/>
+        </w:rPr>
+      </w:pPr>
+      <w:bookmarkStart w:id="16" w:name="_Toc131243952"/>
       <w:bookmarkEnd w:id="15"/>
       <w:r>
         <w:rPr>
           <w:lang w:val="pt-BR"/>
         </w:rPr>
-        <w:t xml:space="preserve">Implantação </w:t>
-      </w:r>
-    </w:p>
-    <w:p>
-      <w:pPr>
-        <w:pStyle w:val="InfoBlue"/>
-        <w:rPr>
-          <w:lang w:val="pt-BR"/>
-        </w:rPr>
-      </w:pPr>
-      <w:proofErr w:type="gramStart"/>
-      <w:r>
-        <w:rPr>
-          <w:lang w:val="pt-BR"/>
-        </w:rPr>
-        <w:t>[Esta</w:t>
-      </w:r>
-      <w:proofErr w:type="gramEnd"/>
-      <w:r>
-        <w:rPr>
-          <w:lang w:val="pt-BR"/>
-        </w:rPr>
-        <w:t xml:space="preserve"> seção descreve uma ou mais configurações da rede física (hardware) na qual o software é implantado e executado. Ela é uma visão do Modelo de Implantação. No mínimo, para cada configuração, ela deve indicar os nós físicos (computadores, CPUs) que executam o software e suas interconexões (barramento, LAN, ponto a ponto, etc.) Inclui também um mapeamento dos processos da </w:t>
-      </w:r>
-      <w:r>
-        <w:rPr>
-          <w:rStyle w:val="Forte"/>
-          <w:lang w:val="pt-BR"/>
-        </w:rPr>
-        <w:t>Visualização do Processo</w:t>
-      </w:r>
-      <w:r>
-        <w:rPr>
-          <w:lang w:val="pt-BR"/>
-        </w:rPr>
-        <w:t xml:space="preserve"> sobre os nós </w:t>
-      </w:r>
-      <w:proofErr w:type="gramStart"/>
-      <w:r>
-        <w:rPr>
-          <w:lang w:val="pt-BR"/>
-        </w:rPr>
-        <w:t>físicos.]</w:t>
-      </w:r>
-      <w:proofErr w:type="gramEnd"/>
-    </w:p>
-    <w:p>
-      <w:pPr>
-        <w:pStyle w:val="Ttulo1"/>
-        <w:rPr>
-          <w:lang w:val="pt-BR"/>
-        </w:rPr>
-      </w:pPr>
-      <w:bookmarkStart w:id="17" w:name="_Toc131243952"/>
+        <w:t>Tamanho e Desempenho</w:t>
+      </w:r>
       <w:bookmarkEnd w:id="16"/>
       <w:r>
         <w:rPr>
           <w:lang w:val="pt-BR"/>
         </w:rPr>
-        <w:t>Tamanho e Desempenho</w:t>
-      </w:r>
+        <w:t xml:space="preserve"> </w:t>
+      </w:r>
+      <w:bookmarkStart w:id="17" w:name="_GoBack"/>
       <w:bookmarkEnd w:id="17"/>
-      <w:r>
-        <w:rPr>
-          <w:lang w:val="pt-BR"/>
-        </w:rPr>
-        <w:t xml:space="preserve"> </w:t>
-      </w:r>
     </w:p>
     <w:p>
       <w:pPr>
@@ -3851,7 +3888,7 @@
               <w:rStyle w:val="Nmerodepgina"/>
               <w:noProof/>
             </w:rPr>
-            <w:t>3</w:t>
+            <w:t>6</w:t>
           </w:r>
           <w:r>
             <w:rPr>
@@ -4143,7 +4180,19 @@
             <w:right w:val="single" w:sz="6" w:space="0" w:color="auto"/>
           </w:tcBorders>
         </w:tcPr>
-        <w:p/>
+        <w:p>
+          <w:r>
+            <w:t xml:space="preserve">Rogério Amorim, Matheus </w:t>
+          </w:r>
+          <w:proofErr w:type="spellStart"/>
+          <w:r>
+            <w:t>França</w:t>
+          </w:r>
+          <w:proofErr w:type="spellEnd"/>
+          <w:r>
+            <w:t xml:space="preserve"> e Renato Aguiar.</w:t>
+          </w:r>
+        </w:p>
       </w:tc>
     </w:tr>
   </w:tbl>

</xml_diff>